<commit_message>
Anadido al indice la gestion de temporadas
</commit_message>
<xml_diff>
--- a/docs/Diseño/Iteracion 2/Documentacion v2.1.docx
+++ b/docs/Diseño/Iteracion 2/Documentacion v2.1.docx
@@ -36,7 +36,7 @@
               <w:rFonts w:asciiTheme="majorHAnsi" w:hAnsiTheme="majorHAnsi" w:cstheme="majorHAnsi"/>
               <w:noProof/>
               <w:color w:val="5B9BD5" w:themeColor="accent1"/>
-              <w:lang w:eastAsia="ja-JP"/>
+              <w:lang w:eastAsia="zh-TW"/>
             </w:rPr>
             <w:drawing>
               <wp:inline distT="0" distB="0" distL="0" distR="0" wp14:anchorId="766422FB" wp14:editId="7A9EED1E">
@@ -284,6 +284,7 @@
                           <w:calendar w:val="gregorian"/>
                         </w:date>
                       </w:sdtPr>
+                      <w:sdtEndPr/>
                       <w:sdtContent>
                         <w:p>
                           <w:pPr>
@@ -328,6 +329,7 @@
                           <w:dataBinding w:prefixMappings="xmlns:ns0='http://schemas.microsoft.com/office/2006/coverPageProps' " w:xpath="/ns0:CoverPageProperties[1]/ns0:CompanyAddress[1]" w:storeItemID="{55AF091B-3C7A-41E3-B477-F2FDAA23CFDA}"/>
                           <w:text/>
                         </w:sdtPr>
+                        <w:sdtEndPr/>
                         <w:sdtContent>
                           <w:r>
                             <w:rPr>
@@ -349,7 +351,7 @@
               <w:rFonts w:asciiTheme="majorHAnsi" w:hAnsiTheme="majorHAnsi" w:cstheme="majorHAnsi"/>
               <w:noProof/>
               <w:color w:val="5B9BD5" w:themeColor="accent1"/>
-              <w:lang w:eastAsia="ja-JP"/>
+              <w:lang w:eastAsia="zh-TW"/>
             </w:rPr>
             <w:drawing>
               <wp:inline distT="0" distB="0" distL="0" distR="0" wp14:anchorId="3DFB9481" wp14:editId="777CF566">
@@ -542,6 +544,8 @@
                 <w:t>Contenido</w:t>
               </w:r>
             </w:p>
+            <w:bookmarkStart w:id="0" w:name="_GoBack"/>
+            <w:bookmarkEnd w:id="0"/>
             <w:p>
               <w:pPr>
                 <w:pStyle w:val="TDC1"/>
@@ -551,7 +555,7 @@
                 <w:rPr>
                   <w:rFonts w:eastAsiaTheme="minorEastAsia"/>
                   <w:noProof/>
-                  <w:lang w:eastAsia="ja-JP"/>
+                  <w:lang w:eastAsia="zh-TW"/>
                 </w:rPr>
               </w:pPr>
               <w:r>
@@ -572,7 +576,7 @@
                 </w:rPr>
                 <w:fldChar w:fldCharType="separate"/>
               </w:r>
-              <w:hyperlink w:anchor="_Toc353236188" w:history="1">
+              <w:hyperlink w:anchor="_Toc353236917" w:history="1">
                 <w:r>
                   <w:rPr>
                     <w:rStyle w:val="Hipervnculo"/>
@@ -601,7 +605,7 @@
                     <w:noProof/>
                     <w:webHidden/>
                   </w:rPr>
-                  <w:instrText xml:space="preserve"> PAGEREF _Toc353236188 \h </w:instrText>
+                  <w:instrText xml:space="preserve"> PAGEREF _Toc353236917 \h </w:instrText>
                 </w:r>
                 <w:r>
                   <w:rPr>
@@ -641,10 +645,10 @@
                 <w:rPr>
                   <w:rFonts w:eastAsiaTheme="minorEastAsia"/>
                   <w:noProof/>
-                  <w:lang w:eastAsia="ja-JP"/>
+                  <w:lang w:eastAsia="zh-TW"/>
                 </w:rPr>
               </w:pPr>
-              <w:hyperlink w:anchor="_Toc353236189" w:history="1">
+              <w:hyperlink w:anchor="_Toc353236918" w:history="1">
                 <w:r>
                   <w:rPr>
                     <w:rStyle w:val="Hipervnculo"/>
@@ -673,7 +677,7 @@
                     <w:noProof/>
                     <w:webHidden/>
                   </w:rPr>
-                  <w:instrText xml:space="preserve"> PAGEREF _Toc353236189 \h </w:instrText>
+                  <w:instrText xml:space="preserve"> PAGEREF _Toc353236918 \h </w:instrText>
                 </w:r>
                 <w:r>
                   <w:rPr>
@@ -713,10 +717,10 @@
                 <w:rPr>
                   <w:rFonts w:eastAsiaTheme="minorEastAsia"/>
                   <w:noProof/>
-                  <w:lang w:eastAsia="ja-JP"/>
+                  <w:lang w:eastAsia="zh-TW"/>
                 </w:rPr>
               </w:pPr>
-              <w:hyperlink w:anchor="_Toc353236190" w:history="1">
+              <w:hyperlink w:anchor="_Toc353236919" w:history="1">
                 <w:r>
                   <w:rPr>
                     <w:rStyle w:val="Hipervnculo"/>
@@ -745,7 +749,7 @@
                     <w:noProof/>
                     <w:webHidden/>
                   </w:rPr>
-                  <w:instrText xml:space="preserve"> PAGEREF _Toc353236190 \h </w:instrText>
+                  <w:instrText xml:space="preserve"> PAGEREF _Toc353236919 \h </w:instrText>
                 </w:r>
                 <w:r>
                   <w:rPr>
@@ -785,10 +789,10 @@
                 <w:rPr>
                   <w:rFonts w:eastAsiaTheme="minorEastAsia"/>
                   <w:noProof/>
-                  <w:lang w:eastAsia="ja-JP"/>
+                  <w:lang w:eastAsia="zh-TW"/>
                 </w:rPr>
               </w:pPr>
-              <w:hyperlink w:anchor="_Toc353236191" w:history="1">
+              <w:hyperlink w:anchor="_Toc353236920" w:history="1">
                 <w:r>
                   <w:rPr>
                     <w:rStyle w:val="Hipervnculo"/>
@@ -815,7 +819,7 @@
                     <w:noProof/>
                     <w:webHidden/>
                   </w:rPr>
-                  <w:instrText xml:space="preserve"> PAGEREF _Toc353236191 \h </w:instrText>
+                  <w:instrText xml:space="preserve"> PAGEREF _Toc353236920 \h </w:instrText>
                 </w:r>
                 <w:r>
                   <w:rPr>
@@ -855,10 +859,10 @@
                 <w:rPr>
                   <w:rFonts w:eastAsiaTheme="minorEastAsia"/>
                   <w:noProof/>
-                  <w:lang w:eastAsia="ja-JP"/>
+                  <w:lang w:eastAsia="zh-TW"/>
                 </w:rPr>
               </w:pPr>
-              <w:hyperlink w:anchor="_Toc353236192" w:history="1">
+              <w:hyperlink w:anchor="_Toc353236921" w:history="1">
                 <w:r>
                   <w:rPr>
                     <w:rStyle w:val="Hipervnculo"/>
@@ -886,7 +890,7 @@
                     <w:noProof/>
                     <w:webHidden/>
                   </w:rPr>
-                  <w:instrText xml:space="preserve"> PAGEREF _Toc353236192 \h </w:instrText>
+                  <w:instrText xml:space="preserve"> PAGEREF _Toc353236921 \h </w:instrText>
                 </w:r>
                 <w:r>
                   <w:rPr>
@@ -926,10 +930,10 @@
                 <w:rPr>
                   <w:rFonts w:eastAsiaTheme="minorEastAsia"/>
                   <w:noProof/>
-                  <w:lang w:eastAsia="ja-JP"/>
+                  <w:lang w:eastAsia="zh-TW"/>
                 </w:rPr>
               </w:pPr>
-              <w:hyperlink w:anchor="_Toc353236193" w:history="1">
+              <w:hyperlink w:anchor="_Toc353236922" w:history="1">
                 <w:r>
                   <w:rPr>
                     <w:rStyle w:val="Hipervnculo"/>
@@ -956,7 +960,7 @@
                     <w:noProof/>
                     <w:webHidden/>
                   </w:rPr>
-                  <w:instrText xml:space="preserve"> PAGEREF _Toc353236193 \h </w:instrText>
+                  <w:instrText xml:space="preserve"> PAGEREF _Toc353236922 \h </w:instrText>
                 </w:r>
                 <w:r>
                   <w:rPr>
@@ -996,10 +1000,10 @@
                 <w:rPr>
                   <w:rFonts w:eastAsiaTheme="minorEastAsia"/>
                   <w:noProof/>
-                  <w:lang w:eastAsia="ja-JP"/>
+                  <w:lang w:eastAsia="zh-TW"/>
                 </w:rPr>
               </w:pPr>
-              <w:hyperlink w:anchor="_Toc353236194" w:history="1">
+              <w:hyperlink w:anchor="_Toc353236923" w:history="1">
                 <w:r>
                   <w:rPr>
                     <w:rStyle w:val="Hipervnculo"/>
@@ -1026,7 +1030,7 @@
                     <w:noProof/>
                     <w:webHidden/>
                   </w:rPr>
-                  <w:instrText xml:space="preserve"> PAGEREF _Toc353236194 \h </w:instrText>
+                  <w:instrText xml:space="preserve"> PAGEREF _Toc353236923 \h </w:instrText>
                 </w:r>
                 <w:r>
                   <w:rPr>
@@ -1066,30 +1070,16 @@
                 <w:rPr>
                   <w:rFonts w:eastAsiaTheme="minorEastAsia"/>
                   <w:noProof/>
-                  <w:lang w:eastAsia="ja-JP"/>
+                  <w:lang w:eastAsia="zh-TW"/>
                 </w:rPr>
               </w:pPr>
-              <w:hyperlink w:anchor="_Toc353236195" w:history="1">
+              <w:hyperlink w:anchor="_Toc353236924" w:history="1">
                 <w:r>
                   <w:rPr>
                     <w:rStyle w:val="Hipervnculo"/>
                     <w:noProof/>
                   </w:rPr>
-                  <w:t>Casos de uso: Gestión d</w:t>
-                </w:r>
-                <w:r>
-                  <w:rPr>
-                    <w:rStyle w:val="Hipervnculo"/>
-                    <w:noProof/>
-                  </w:rPr>
-                  <w:t>e</w:t>
-                </w:r>
-                <w:r>
-                  <w:rPr>
-                    <w:rStyle w:val="Hipervnculo"/>
-                    <w:noProof/>
-                  </w:rPr>
-                  <w:t xml:space="preserve"> pagos</w:t>
+                  <w:t>Casos de uso: Gestión de pagos</w:t>
                 </w:r>
                 <w:r>
                   <w:rPr>
@@ -1110,7 +1100,7 @@
                     <w:noProof/>
                     <w:webHidden/>
                   </w:rPr>
-                  <w:instrText xml:space="preserve"> PAGEREF _Toc353236195 \h </w:instrText>
+                  <w:instrText xml:space="preserve"> PAGEREF _Toc353236924 \h </w:instrText>
                 </w:r>
                 <w:r>
                   <w:rPr>
@@ -1150,15 +1140,85 @@
                 <w:rPr>
                   <w:rFonts w:eastAsiaTheme="minorEastAsia"/>
                   <w:noProof/>
-                  <w:lang w:eastAsia="ja-JP"/>
+                  <w:lang w:eastAsia="zh-TW"/>
                 </w:rPr>
               </w:pPr>
-              <w:hyperlink w:anchor="_Toc353236196" w:history="1">
+              <w:hyperlink w:anchor="_Toc353236925" w:history="1">
                 <w:r>
                   <w:rPr>
                     <w:rStyle w:val="Hipervnculo"/>
                     <w:noProof/>
                   </w:rPr>
+                  <w:t>Casos de uso: Gestión de temporadas</w:t>
+                </w:r>
+                <w:r>
+                  <w:rPr>
+                    <w:noProof/>
+                    <w:webHidden/>
+                  </w:rPr>
+                  <w:tab/>
+                </w:r>
+                <w:r>
+                  <w:rPr>
+                    <w:noProof/>
+                    <w:webHidden/>
+                  </w:rPr>
+                  <w:fldChar w:fldCharType="begin"/>
+                </w:r>
+                <w:r>
+                  <w:rPr>
+                    <w:noProof/>
+                    <w:webHidden/>
+                  </w:rPr>
+                  <w:instrText xml:space="preserve"> PAGEREF _Toc353236925 \h </w:instrText>
+                </w:r>
+                <w:r>
+                  <w:rPr>
+                    <w:noProof/>
+                    <w:webHidden/>
+                  </w:rPr>
+                </w:r>
+                <w:r>
+                  <w:rPr>
+                    <w:noProof/>
+                    <w:webHidden/>
+                  </w:rPr>
+                  <w:fldChar w:fldCharType="separate"/>
+                </w:r>
+                <w:r>
+                  <w:rPr>
+                    <w:noProof/>
+                    <w:webHidden/>
+                  </w:rPr>
+                  <w:t>26</w:t>
+                </w:r>
+                <w:r>
+                  <w:rPr>
+                    <w:noProof/>
+                    <w:webHidden/>
+                  </w:rPr>
+                  <w:fldChar w:fldCharType="end"/>
+                </w:r>
+              </w:hyperlink>
+            </w:p>
+            <w:p>
+              <w:pPr>
+                <w:pStyle w:val="TDC3"/>
+                <w:tabs>
+                  <w:tab w:val="right" w:leader="dot" w:pos="8494"/>
+                </w:tabs>
+                <w:rPr>
+                  <w:rFonts w:eastAsiaTheme="minorEastAsia"/>
+                  <w:noProof/>
+                  <w:lang w:eastAsia="zh-TW"/>
+                </w:rPr>
+              </w:pPr>
+              <w:hyperlink w:anchor="_Toc353236926" w:history="1">
+                <w:r>
+                  <w:rPr>
+                    <w:rStyle w:val="Hipervnculo"/>
+                    <w:noProof/>
+                  </w:rPr>
                   <w:t>Casos de uso: Gestión de instalaciones</w:t>
                 </w:r>
                 <w:r>
@@ -1180,7 +1240,7 @@
                     <w:noProof/>
                     <w:webHidden/>
                   </w:rPr>
-                  <w:instrText xml:space="preserve"> PAGEREF _Toc353236196 \h </w:instrText>
+                  <w:instrText xml:space="preserve"> PAGEREF _Toc353236926 \h </w:instrText>
                 </w:r>
                 <w:r>
                   <w:rPr>
@@ -1200,7 +1260,7 @@
                     <w:noProof/>
                     <w:webHidden/>
                   </w:rPr>
-                  <w:t>26</w:t>
+                  <w:t>30</w:t>
                 </w:r>
                 <w:r>
                   <w:rPr>
@@ -1220,10 +1280,10 @@
                 <w:rPr>
                   <w:rFonts w:eastAsiaTheme="minorEastAsia"/>
                   <w:noProof/>
-                  <w:lang w:eastAsia="ja-JP"/>
+                  <w:lang w:eastAsia="zh-TW"/>
                 </w:rPr>
               </w:pPr>
-              <w:hyperlink w:anchor="_Toc353236197" w:history="1">
+              <w:hyperlink w:anchor="_Toc353236927" w:history="1">
                 <w:r>
                   <w:rPr>
                     <w:rStyle w:val="Hipervnculo"/>
@@ -1251,7 +1311,7 @@
                     <w:noProof/>
                     <w:webHidden/>
                   </w:rPr>
-                  <w:instrText xml:space="preserve"> PAGEREF _Toc353236197 \h </w:instrText>
+                  <w:instrText xml:space="preserve"> PAGEREF _Toc353236927 \h </w:instrText>
                 </w:r>
                 <w:r>
                   <w:rPr>
@@ -1271,7 +1331,7 @@
                     <w:noProof/>
                     <w:webHidden/>
                   </w:rPr>
-                  <w:t>30</w:t>
+                  <w:t>34</w:t>
                 </w:r>
                 <w:r>
                   <w:rPr>
@@ -1291,10 +1351,10 @@
                 <w:rPr>
                   <w:rFonts w:eastAsiaTheme="minorEastAsia"/>
                   <w:noProof/>
-                  <w:lang w:eastAsia="ja-JP"/>
+                  <w:lang w:eastAsia="zh-TW"/>
                 </w:rPr>
               </w:pPr>
-              <w:hyperlink w:anchor="_Toc353236198" w:history="1">
+              <w:hyperlink w:anchor="_Toc353236928" w:history="1">
                 <w:r>
                   <w:rPr>
                     <w:rStyle w:val="Hipervnculo"/>
@@ -1321,7 +1381,7 @@
                     <w:noProof/>
                     <w:webHidden/>
                   </w:rPr>
-                  <w:instrText xml:space="preserve"> PAGEREF _Toc353236198 \h </w:instrText>
+                  <w:instrText xml:space="preserve"> PAGEREF _Toc353236928 \h </w:instrText>
                 </w:r>
                 <w:r>
                   <w:rPr>
@@ -1341,7 +1401,7 @@
                     <w:noProof/>
                     <w:webHidden/>
                   </w:rPr>
-                  <w:t>30</w:t>
+                  <w:t>34</w:t>
                 </w:r>
                 <w:r>
                   <w:rPr>
@@ -1361,10 +1421,10 @@
                 <w:rPr>
                   <w:rFonts w:eastAsiaTheme="minorEastAsia"/>
                   <w:noProof/>
-                  <w:lang w:eastAsia="ja-JP"/>
+                  <w:lang w:eastAsia="zh-TW"/>
                 </w:rPr>
               </w:pPr>
-              <w:hyperlink w:anchor="_Toc353236199" w:history="1">
+              <w:hyperlink w:anchor="_Toc353236929" w:history="1">
                 <w:r>
                   <w:rPr>
                     <w:rStyle w:val="Hipervnculo"/>
@@ -1391,7 +1451,7 @@
                     <w:noProof/>
                     <w:webHidden/>
                   </w:rPr>
-                  <w:instrText xml:space="preserve"> PAGEREF _Toc353236199 \h </w:instrText>
+                  <w:instrText xml:space="preserve"> PAGEREF _Toc353236929 \h </w:instrText>
                 </w:r>
                 <w:r>
                   <w:rPr>
@@ -1411,7 +1471,7 @@
                     <w:noProof/>
                     <w:webHidden/>
                   </w:rPr>
-                  <w:t>31</w:t>
+                  <w:t>35</w:t>
                 </w:r>
                 <w:r>
                   <w:rPr>
@@ -1431,10 +1491,10 @@
                 <w:rPr>
                   <w:rFonts w:eastAsiaTheme="minorEastAsia"/>
                   <w:noProof/>
-                  <w:lang w:eastAsia="ja-JP"/>
+                  <w:lang w:eastAsia="zh-TW"/>
                 </w:rPr>
               </w:pPr>
-              <w:hyperlink w:anchor="_Toc353236200" w:history="1">
+              <w:hyperlink w:anchor="_Toc353236930" w:history="1">
                 <w:r>
                   <w:rPr>
                     <w:rStyle w:val="Hipervnculo"/>
@@ -1461,7 +1521,7 @@
                     <w:noProof/>
                     <w:webHidden/>
                   </w:rPr>
-                  <w:instrText xml:space="preserve"> PAGEREF _Toc353236200 \h </w:instrText>
+                  <w:instrText xml:space="preserve"> PAGEREF _Toc353236930 \h </w:instrText>
                 </w:r>
                 <w:r>
                   <w:rPr>
@@ -1481,7 +1541,7 @@
                     <w:noProof/>
                     <w:webHidden/>
                   </w:rPr>
-                  <w:t>32</w:t>
+                  <w:t>36</w:t>
                 </w:r>
                 <w:r>
                   <w:rPr>
@@ -1501,10 +1561,10 @@
                 <w:rPr>
                   <w:rFonts w:eastAsiaTheme="minorEastAsia"/>
                   <w:noProof/>
-                  <w:lang w:eastAsia="ja-JP"/>
+                  <w:lang w:eastAsia="zh-TW"/>
                 </w:rPr>
               </w:pPr>
-              <w:hyperlink w:anchor="_Toc353236201" w:history="1">
+              <w:hyperlink w:anchor="_Toc353236931" w:history="1">
                 <w:r>
                   <w:rPr>
                     <w:rStyle w:val="Hipervnculo"/>
@@ -1532,7 +1592,7 @@
                     <w:noProof/>
                     <w:webHidden/>
                   </w:rPr>
-                  <w:instrText xml:space="preserve"> PAGEREF _Toc353236201 \h </w:instrText>
+                  <w:instrText xml:space="preserve"> PAGEREF _Toc353236931 \h </w:instrText>
                 </w:r>
                 <w:r>
                   <w:rPr>
@@ -1552,7 +1612,7 @@
                     <w:noProof/>
                     <w:webHidden/>
                   </w:rPr>
-                  <w:t>33</w:t>
+                  <w:t>37</w:t>
                 </w:r>
                 <w:r>
                   <w:rPr>
@@ -1572,10 +1632,10 @@
                 <w:rPr>
                   <w:rFonts w:eastAsiaTheme="minorEastAsia"/>
                   <w:noProof/>
-                  <w:lang w:eastAsia="ja-JP"/>
+                  <w:lang w:eastAsia="zh-TW"/>
                 </w:rPr>
               </w:pPr>
-              <w:hyperlink w:anchor="_Toc353236202" w:history="1">
+              <w:hyperlink w:anchor="_Toc353236932" w:history="1">
                 <w:r>
                   <w:rPr>
                     <w:rStyle w:val="Hipervnculo"/>
@@ -1603,7 +1663,7 @@
                     <w:noProof/>
                     <w:webHidden/>
                   </w:rPr>
-                  <w:instrText xml:space="preserve"> PAGEREF _Toc353236202 \h </w:instrText>
+                  <w:instrText xml:space="preserve"> PAGEREF _Toc353236932 \h </w:instrText>
                 </w:r>
                 <w:r>
                   <w:rPr>
@@ -1623,7 +1683,7 @@
                     <w:noProof/>
                     <w:webHidden/>
                   </w:rPr>
-                  <w:t>34</w:t>
+                  <w:t>38</w:t>
                 </w:r>
                 <w:r>
                   <w:rPr>
@@ -1643,10 +1703,10 @@
                 <w:rPr>
                   <w:rFonts w:eastAsiaTheme="minorEastAsia"/>
                   <w:noProof/>
-                  <w:lang w:eastAsia="ja-JP"/>
+                  <w:lang w:eastAsia="zh-TW"/>
                 </w:rPr>
               </w:pPr>
-              <w:hyperlink w:anchor="_Toc353236203" w:history="1">
+              <w:hyperlink w:anchor="_Toc353236933" w:history="1">
                 <w:r>
                   <w:rPr>
                     <w:rStyle w:val="Hipervnculo"/>
@@ -1673,7 +1733,7 @@
                     <w:noProof/>
                     <w:webHidden/>
                   </w:rPr>
-                  <w:instrText xml:space="preserve"> PAGEREF _Toc353236203 \h </w:instrText>
+                  <w:instrText xml:space="preserve"> PAGEREF _Toc353236933 \h </w:instrText>
                 </w:r>
                 <w:r>
                   <w:rPr>
@@ -1693,7 +1753,7 @@
                     <w:noProof/>
                     <w:webHidden/>
                   </w:rPr>
-                  <w:t>34</w:t>
+                  <w:t>38</w:t>
                 </w:r>
                 <w:r>
                   <w:rPr>
@@ -1713,10 +1773,10 @@
                 <w:rPr>
                   <w:rFonts w:eastAsiaTheme="minorEastAsia"/>
                   <w:noProof/>
-                  <w:lang w:eastAsia="ja-JP"/>
+                  <w:lang w:eastAsia="zh-TW"/>
                 </w:rPr>
               </w:pPr>
-              <w:hyperlink w:anchor="_Toc353236204" w:history="1">
+              <w:hyperlink w:anchor="_Toc353236934" w:history="1">
                 <w:r>
                   <w:rPr>
                     <w:rStyle w:val="Hipervnculo"/>
@@ -1743,7 +1803,7 @@
                     <w:noProof/>
                     <w:webHidden/>
                   </w:rPr>
-                  <w:instrText xml:space="preserve"> PAGEREF _Toc353236204 \h </w:instrText>
+                  <w:instrText xml:space="preserve"> PAGEREF _Toc353236934 \h </w:instrText>
                 </w:r>
                 <w:r>
                   <w:rPr>
@@ -1763,7 +1823,7 @@
                     <w:noProof/>
                     <w:webHidden/>
                   </w:rPr>
-                  <w:t>35</w:t>
+                  <w:t>39</w:t>
                 </w:r>
                 <w:r>
                   <w:rPr>
@@ -1783,10 +1843,10 @@
                 <w:rPr>
                   <w:rFonts w:eastAsiaTheme="minorEastAsia"/>
                   <w:noProof/>
-                  <w:lang w:eastAsia="ja-JP"/>
+                  <w:lang w:eastAsia="zh-TW"/>
                 </w:rPr>
               </w:pPr>
-              <w:hyperlink w:anchor="_Toc353236205" w:history="1">
+              <w:hyperlink w:anchor="_Toc353236935" w:history="1">
                 <w:r>
                   <w:rPr>
                     <w:rStyle w:val="Hipervnculo"/>
@@ -1813,7 +1873,7 @@
                     <w:noProof/>
                     <w:webHidden/>
                   </w:rPr>
-                  <w:instrText xml:space="preserve"> PAGEREF _Toc353236205 \h </w:instrText>
+                  <w:instrText xml:space="preserve"> PAGEREF _Toc353236935 \h </w:instrText>
                 </w:r>
                 <w:r>
                   <w:rPr>
@@ -1833,7 +1893,7 @@
                     <w:noProof/>
                     <w:webHidden/>
                   </w:rPr>
-                  <w:t>36</w:t>
+                  <w:t>40</w:t>
                 </w:r>
                 <w:r>
                   <w:rPr>
@@ -1853,10 +1913,10 @@
                 <w:rPr>
                   <w:rFonts w:eastAsiaTheme="minorEastAsia"/>
                   <w:noProof/>
-                  <w:lang w:eastAsia="ja-JP"/>
+                  <w:lang w:eastAsia="zh-TW"/>
                 </w:rPr>
               </w:pPr>
-              <w:hyperlink w:anchor="_Toc353236206" w:history="1">
+              <w:hyperlink w:anchor="_Toc353236936" w:history="1">
                 <w:r>
                   <w:rPr>
                     <w:rStyle w:val="Hipervnculo"/>
@@ -1884,7 +1944,7 @@
                     <w:noProof/>
                     <w:webHidden/>
                   </w:rPr>
-                  <w:instrText xml:space="preserve"> PAGEREF _Toc353236206 \h </w:instrText>
+                  <w:instrText xml:space="preserve"> PAGEREF _Toc353236936 \h </w:instrText>
                 </w:r>
                 <w:r>
                   <w:rPr>
@@ -1904,7 +1964,7 @@
                     <w:noProof/>
                     <w:webHidden/>
                   </w:rPr>
-                  <w:t>36</w:t>
+                  <w:t>40</w:t>
                 </w:r>
                 <w:r>
                   <w:rPr>
@@ -1924,10 +1984,10 @@
                 <w:rPr>
                   <w:rFonts w:eastAsiaTheme="minorEastAsia"/>
                   <w:noProof/>
-                  <w:lang w:eastAsia="ja-JP"/>
+                  <w:lang w:eastAsia="zh-TW"/>
                 </w:rPr>
               </w:pPr>
-              <w:hyperlink w:anchor="_Toc353236207" w:history="1">
+              <w:hyperlink w:anchor="_Toc353236937" w:history="1">
                 <w:r>
                   <w:rPr>
                     <w:rStyle w:val="Hipervnculo"/>
@@ -1954,7 +2014,7 @@
                     <w:noProof/>
                     <w:webHidden/>
                   </w:rPr>
-                  <w:instrText xml:space="preserve"> PAGEREF _Toc353236207 \h </w:instrText>
+                  <w:instrText xml:space="preserve"> PAGEREF _Toc353236937 \h </w:instrText>
                 </w:r>
                 <w:r>
                   <w:rPr>
@@ -1974,7 +2034,7 @@
                     <w:noProof/>
                     <w:webHidden/>
                   </w:rPr>
-                  <w:t>36</w:t>
+                  <w:t>40</w:t>
                 </w:r>
                 <w:r>
                   <w:rPr>
@@ -1994,10 +2054,10 @@
                 <w:rPr>
                   <w:rFonts w:eastAsiaTheme="minorEastAsia"/>
                   <w:noProof/>
-                  <w:lang w:eastAsia="ja-JP"/>
+                  <w:lang w:eastAsia="zh-TW"/>
                 </w:rPr>
               </w:pPr>
-              <w:hyperlink w:anchor="_Toc353236208" w:history="1">
+              <w:hyperlink w:anchor="_Toc353236938" w:history="1">
                 <w:r>
                   <w:rPr>
                     <w:rStyle w:val="Hipervnculo"/>
@@ -2024,7 +2084,7 @@
                     <w:noProof/>
                     <w:webHidden/>
                   </w:rPr>
-                  <w:instrText xml:space="preserve"> PAGEREF _Toc353236208 \h </w:instrText>
+                  <w:instrText xml:space="preserve"> PAGEREF _Toc353236938 \h </w:instrText>
                 </w:r>
                 <w:r>
                   <w:rPr>
@@ -2044,7 +2104,7 @@
                     <w:noProof/>
                     <w:webHidden/>
                   </w:rPr>
-                  <w:t>36</w:t>
+                  <w:t>40</w:t>
                 </w:r>
                 <w:r>
                   <w:rPr>
@@ -2064,10 +2124,10 @@
                 <w:rPr>
                   <w:rFonts w:eastAsiaTheme="minorEastAsia"/>
                   <w:noProof/>
-                  <w:lang w:eastAsia="ja-JP"/>
+                  <w:lang w:eastAsia="zh-TW"/>
                 </w:rPr>
               </w:pPr>
-              <w:hyperlink w:anchor="_Toc353236209" w:history="1">
+              <w:hyperlink w:anchor="_Toc353236939" w:history="1">
                 <w:r>
                   <w:rPr>
                     <w:rStyle w:val="Hipervnculo"/>
@@ -2094,7 +2154,7 @@
                     <w:noProof/>
                     <w:webHidden/>
                   </w:rPr>
-                  <w:instrText xml:space="preserve"> PAGEREF _Toc353236209 \h </w:instrText>
+                  <w:instrText xml:space="preserve"> PAGEREF _Toc353236939 \h </w:instrText>
                 </w:r>
                 <w:r>
                   <w:rPr>
@@ -2114,7 +2174,7 @@
                     <w:noProof/>
                     <w:webHidden/>
                   </w:rPr>
-                  <w:t>37</w:t>
+                  <w:t>41</w:t>
                 </w:r>
                 <w:r>
                   <w:rPr>
@@ -2134,10 +2194,10 @@
                 <w:rPr>
                   <w:rFonts w:eastAsiaTheme="minorEastAsia"/>
                   <w:noProof/>
-                  <w:lang w:eastAsia="ja-JP"/>
+                  <w:lang w:eastAsia="zh-TW"/>
                 </w:rPr>
               </w:pPr>
-              <w:hyperlink w:anchor="_Toc353236210" w:history="1">
+              <w:hyperlink w:anchor="_Toc353236940" w:history="1">
                 <w:r>
                   <w:rPr>
                     <w:rStyle w:val="Hipervnculo"/>
@@ -2164,7 +2224,7 @@
                     <w:noProof/>
                     <w:webHidden/>
                   </w:rPr>
-                  <w:instrText xml:space="preserve"> PAGEREF _Toc353236210 \h </w:instrText>
+                  <w:instrText xml:space="preserve"> PAGEREF _Toc353236940 \h </w:instrText>
                 </w:r>
                 <w:r>
                   <w:rPr>
@@ -2184,7 +2244,7 @@
                     <w:noProof/>
                     <w:webHidden/>
                   </w:rPr>
-                  <w:t>37</w:t>
+                  <w:t>41</w:t>
                 </w:r>
                 <w:r>
                   <w:rPr>
@@ -2204,10 +2264,10 @@
                 <w:rPr>
                   <w:rFonts w:eastAsiaTheme="minorEastAsia"/>
                   <w:noProof/>
-                  <w:lang w:eastAsia="ja-JP"/>
+                  <w:lang w:eastAsia="zh-TW"/>
                 </w:rPr>
               </w:pPr>
-              <w:hyperlink w:anchor="_Toc353236211" w:history="1">
+              <w:hyperlink w:anchor="_Toc353236941" w:history="1">
                 <w:r>
                   <w:rPr>
                     <w:rStyle w:val="Hipervnculo"/>
@@ -2234,7 +2294,7 @@
                     <w:noProof/>
                     <w:webHidden/>
                   </w:rPr>
-                  <w:instrText xml:space="preserve"> PAGEREF _Toc353236211 \h </w:instrText>
+                  <w:instrText xml:space="preserve"> PAGEREF _Toc353236941 \h </w:instrText>
                 </w:r>
                 <w:r>
                   <w:rPr>
@@ -2254,7 +2314,7 @@
                     <w:noProof/>
                     <w:webHidden/>
                   </w:rPr>
-                  <w:t>37</w:t>
+                  <w:t>41</w:t>
                 </w:r>
                 <w:r>
                   <w:rPr>
@@ -2274,10 +2334,10 @@
                 <w:rPr>
                   <w:rFonts w:eastAsiaTheme="minorEastAsia"/>
                   <w:noProof/>
-                  <w:lang w:eastAsia="ja-JP"/>
+                  <w:lang w:eastAsia="zh-TW"/>
                 </w:rPr>
               </w:pPr>
-              <w:hyperlink w:anchor="_Toc353236212" w:history="1">
+              <w:hyperlink w:anchor="_Toc353236942" w:history="1">
                 <w:r>
                   <w:rPr>
                     <w:rStyle w:val="Hipervnculo"/>
@@ -2304,7 +2364,7 @@
                     <w:noProof/>
                     <w:webHidden/>
                   </w:rPr>
-                  <w:instrText xml:space="preserve"> PAGEREF _Toc353236212 \h </w:instrText>
+                  <w:instrText xml:space="preserve"> PAGEREF _Toc353236942 \h </w:instrText>
                 </w:r>
                 <w:r>
                   <w:rPr>
@@ -2324,7 +2384,7 @@
                     <w:noProof/>
                     <w:webHidden/>
                   </w:rPr>
-                  <w:t>38</w:t>
+                  <w:t>42</w:t>
                 </w:r>
                 <w:r>
                   <w:rPr>
@@ -2344,10 +2404,10 @@
                 <w:rPr>
                   <w:rFonts w:eastAsiaTheme="minorEastAsia"/>
                   <w:noProof/>
-                  <w:lang w:eastAsia="ja-JP"/>
+                  <w:lang w:eastAsia="zh-TW"/>
                 </w:rPr>
               </w:pPr>
-              <w:hyperlink w:anchor="_Toc353236213" w:history="1">
+              <w:hyperlink w:anchor="_Toc353236943" w:history="1">
                 <w:r>
                   <w:rPr>
                     <w:rStyle w:val="Hipervnculo"/>
@@ -2374,7 +2434,7 @@
                     <w:noProof/>
                     <w:webHidden/>
                   </w:rPr>
-                  <w:instrText xml:space="preserve"> PAGEREF _Toc353236213 \h </w:instrText>
+                  <w:instrText xml:space="preserve"> PAGEREF _Toc353236943 \h </w:instrText>
                 </w:r>
                 <w:r>
                   <w:rPr>
@@ -2394,7 +2454,7 @@
                     <w:noProof/>
                     <w:webHidden/>
                   </w:rPr>
-                  <w:t>38</w:t>
+                  <w:t>42</w:t>
                 </w:r>
                 <w:r>
                   <w:rPr>
@@ -2414,10 +2474,10 @@
                 <w:rPr>
                   <w:rFonts w:eastAsiaTheme="minorEastAsia"/>
                   <w:noProof/>
-                  <w:lang w:eastAsia="ja-JP"/>
+                  <w:lang w:eastAsia="zh-TW"/>
                 </w:rPr>
               </w:pPr>
-              <w:hyperlink w:anchor="_Toc353236214" w:history="1">
+              <w:hyperlink w:anchor="_Toc353236944" w:history="1">
                 <w:r>
                   <w:rPr>
                     <w:rStyle w:val="Hipervnculo"/>
@@ -2444,7 +2504,7 @@
                     <w:noProof/>
                     <w:webHidden/>
                   </w:rPr>
-                  <w:instrText xml:space="preserve"> PAGEREF _Toc353236214 \h </w:instrText>
+                  <w:instrText xml:space="preserve"> PAGEREF _Toc353236944 \h </w:instrText>
                 </w:r>
                 <w:r>
                   <w:rPr>
@@ -2464,7 +2524,7 @@
                     <w:noProof/>
                     <w:webHidden/>
                   </w:rPr>
-                  <w:t>38</w:t>
+                  <w:t>42</w:t>
                 </w:r>
                 <w:r>
                   <w:rPr>
@@ -2484,10 +2544,10 @@
                 <w:rPr>
                   <w:rFonts w:eastAsiaTheme="minorEastAsia"/>
                   <w:noProof/>
-                  <w:lang w:eastAsia="ja-JP"/>
+                  <w:lang w:eastAsia="zh-TW"/>
                 </w:rPr>
               </w:pPr>
-              <w:hyperlink w:anchor="_Toc353236215" w:history="1">
+              <w:hyperlink w:anchor="_Toc353236945" w:history="1">
                 <w:r>
                   <w:rPr>
                     <w:rStyle w:val="Hipervnculo"/>
@@ -2514,7 +2574,7 @@
                     <w:noProof/>
                     <w:webHidden/>
                   </w:rPr>
-                  <w:instrText xml:space="preserve"> PAGEREF _Toc353236215 \h </w:instrText>
+                  <w:instrText xml:space="preserve"> PAGEREF _Toc353236945 \h </w:instrText>
                 </w:r>
                 <w:r>
                   <w:rPr>
@@ -2534,7 +2594,7 @@
                     <w:noProof/>
                     <w:webHidden/>
                   </w:rPr>
-                  <w:t>39</w:t>
+                  <w:t>43</w:t>
                 </w:r>
                 <w:r>
                   <w:rPr>
@@ -2554,10 +2614,10 @@
                 <w:rPr>
                   <w:rFonts w:eastAsiaTheme="minorEastAsia"/>
                   <w:noProof/>
-                  <w:lang w:eastAsia="ja-JP"/>
+                  <w:lang w:eastAsia="zh-TW"/>
                 </w:rPr>
               </w:pPr>
-              <w:hyperlink w:anchor="_Toc353236216" w:history="1">
+              <w:hyperlink w:anchor="_Toc353236946" w:history="1">
                 <w:r>
                   <w:rPr>
                     <w:rStyle w:val="Hipervnculo"/>
@@ -2584,7 +2644,7 @@
                     <w:noProof/>
                     <w:webHidden/>
                   </w:rPr>
-                  <w:instrText xml:space="preserve"> PAGEREF _Toc353236216 \h </w:instrText>
+                  <w:instrText xml:space="preserve"> PAGEREF _Toc353236946 \h </w:instrText>
                 </w:r>
                 <w:r>
                   <w:rPr>
@@ -2604,7 +2664,7 @@
                     <w:noProof/>
                     <w:webHidden/>
                   </w:rPr>
-                  <w:t>39</w:t>
+                  <w:t>43</w:t>
                 </w:r>
                 <w:r>
                   <w:rPr>
@@ -2624,10 +2684,10 @@
                 <w:rPr>
                   <w:rFonts w:eastAsiaTheme="minorEastAsia"/>
                   <w:noProof/>
-                  <w:lang w:eastAsia="ja-JP"/>
+                  <w:lang w:eastAsia="zh-TW"/>
                 </w:rPr>
               </w:pPr>
-              <w:hyperlink w:anchor="_Toc353236217" w:history="1">
+              <w:hyperlink w:anchor="_Toc353236947" w:history="1">
                 <w:r>
                   <w:rPr>
                     <w:rStyle w:val="Hipervnculo"/>
@@ -2654,7 +2714,7 @@
                     <w:noProof/>
                     <w:webHidden/>
                   </w:rPr>
-                  <w:instrText xml:space="preserve"> PAGEREF _Toc353236217 \h </w:instrText>
+                  <w:instrText xml:space="preserve"> PAGEREF _Toc353236947 \h </w:instrText>
                 </w:r>
                 <w:r>
                   <w:rPr>
@@ -2674,7 +2734,7 @@
                     <w:noProof/>
                     <w:webHidden/>
                   </w:rPr>
-                  <w:t>39</w:t>
+                  <w:t>43</w:t>
                 </w:r>
                 <w:r>
                   <w:rPr>
@@ -2694,10 +2754,10 @@
                 <w:rPr>
                   <w:rFonts w:eastAsiaTheme="minorEastAsia"/>
                   <w:noProof/>
-                  <w:lang w:eastAsia="ja-JP"/>
+                  <w:lang w:eastAsia="zh-TW"/>
                 </w:rPr>
               </w:pPr>
-              <w:hyperlink w:anchor="_Toc353236218" w:history="1">
+              <w:hyperlink w:anchor="_Toc353236948" w:history="1">
                 <w:r>
                   <w:rPr>
                     <w:rStyle w:val="Hipervnculo"/>
@@ -2724,7 +2784,7 @@
                     <w:noProof/>
                     <w:webHidden/>
                   </w:rPr>
-                  <w:instrText xml:space="preserve"> PAGEREF _Toc353236218 \h </w:instrText>
+                  <w:instrText xml:space="preserve"> PAGEREF _Toc353236948 \h </w:instrText>
                 </w:r>
                 <w:r>
                   <w:rPr>
@@ -2744,7 +2804,7 @@
                     <w:noProof/>
                     <w:webHidden/>
                   </w:rPr>
-                  <w:t>40</w:t>
+                  <w:t>44</w:t>
                 </w:r>
                 <w:r>
                   <w:rPr>
@@ -2764,10 +2824,10 @@
                 <w:rPr>
                   <w:rFonts w:eastAsiaTheme="minorEastAsia"/>
                   <w:noProof/>
-                  <w:lang w:eastAsia="ja-JP"/>
+                  <w:lang w:eastAsia="zh-TW"/>
                 </w:rPr>
               </w:pPr>
-              <w:hyperlink w:anchor="_Toc353236219" w:history="1">
+              <w:hyperlink w:anchor="_Toc353236949" w:history="1">
                 <w:r>
                   <w:rPr>
                     <w:rStyle w:val="Hipervnculo"/>
@@ -2794,7 +2854,7 @@
                     <w:noProof/>
                     <w:webHidden/>
                   </w:rPr>
-                  <w:instrText xml:space="preserve"> PAGEREF _Toc353236219 \h </w:instrText>
+                  <w:instrText xml:space="preserve"> PAGEREF _Toc353236949 \h </w:instrText>
                 </w:r>
                 <w:r>
                   <w:rPr>
@@ -2814,7 +2874,7 @@
                     <w:noProof/>
                     <w:webHidden/>
                   </w:rPr>
-                  <w:t>40</w:t>
+                  <w:t>44</w:t>
                 </w:r>
                 <w:r>
                   <w:rPr>
@@ -2834,10 +2894,10 @@
                 <w:rPr>
                   <w:rFonts w:eastAsiaTheme="minorEastAsia"/>
                   <w:noProof/>
-                  <w:lang w:eastAsia="ja-JP"/>
+                  <w:lang w:eastAsia="zh-TW"/>
                 </w:rPr>
               </w:pPr>
-              <w:hyperlink w:anchor="_Toc353236220" w:history="1">
+              <w:hyperlink w:anchor="_Toc353236950" w:history="1">
                 <w:r>
                   <w:rPr>
                     <w:rStyle w:val="Hipervnculo"/>
@@ -2865,7 +2925,7 @@
                     <w:noProof/>
                     <w:webHidden/>
                   </w:rPr>
-                  <w:instrText xml:space="preserve"> PAGEREF _Toc353236220 \h </w:instrText>
+                  <w:instrText xml:space="preserve"> PAGEREF _Toc353236950 \h </w:instrText>
                 </w:r>
                 <w:r>
                   <w:rPr>
@@ -2885,7 +2945,7 @@
                     <w:noProof/>
                     <w:webHidden/>
                   </w:rPr>
-                  <w:t>40</w:t>
+                  <w:t>44</w:t>
                 </w:r>
                 <w:r>
                   <w:rPr>
@@ -2905,10 +2965,10 @@
                 <w:rPr>
                   <w:rFonts w:eastAsiaTheme="minorEastAsia"/>
                   <w:noProof/>
-                  <w:lang w:eastAsia="ja-JP"/>
+                  <w:lang w:eastAsia="zh-TW"/>
                 </w:rPr>
               </w:pPr>
-              <w:hyperlink w:anchor="_Toc353236221" w:history="1">
+              <w:hyperlink w:anchor="_Toc353236951" w:history="1">
                 <w:r>
                   <w:rPr>
                     <w:rStyle w:val="Hipervnculo"/>
@@ -2936,7 +2996,7 @@
                     <w:noProof/>
                     <w:webHidden/>
                   </w:rPr>
-                  <w:instrText xml:space="preserve"> PAGEREF _Toc353236221 \h </w:instrText>
+                  <w:instrText xml:space="preserve"> PAGEREF _Toc353236951 \h </w:instrText>
                 </w:r>
                 <w:r>
                   <w:rPr>
@@ -2956,7 +3016,7 @@
                     <w:noProof/>
                     <w:webHidden/>
                   </w:rPr>
-                  <w:t>42</w:t>
+                  <w:t>46</w:t>
                 </w:r>
                 <w:r>
                   <w:rPr>
@@ -2976,10 +3036,10 @@
                 <w:rPr>
                   <w:rFonts w:eastAsiaTheme="minorEastAsia"/>
                   <w:noProof/>
-                  <w:lang w:eastAsia="ja-JP"/>
+                  <w:lang w:eastAsia="zh-TW"/>
                 </w:rPr>
               </w:pPr>
-              <w:hyperlink w:anchor="_Toc353236222" w:history="1">
+              <w:hyperlink w:anchor="_Toc353236952" w:history="1">
                 <w:r>
                   <w:rPr>
                     <w:rStyle w:val="Hipervnculo"/>
@@ -3006,7 +3066,7 @@
                     <w:noProof/>
                     <w:webHidden/>
                   </w:rPr>
-                  <w:instrText xml:space="preserve"> PAGEREF _Toc353236222 \h </w:instrText>
+                  <w:instrText xml:space="preserve"> PAGEREF _Toc353236952 \h </w:instrText>
                 </w:r>
                 <w:r>
                   <w:rPr>
@@ -3026,7 +3086,7 @@
                     <w:noProof/>
                     <w:webHidden/>
                   </w:rPr>
-                  <w:t>42</w:t>
+                  <w:t>46</w:t>
                 </w:r>
                 <w:r>
                   <w:rPr>
@@ -3046,10 +3106,10 @@
                 <w:rPr>
                   <w:rFonts w:eastAsiaTheme="minorEastAsia"/>
                   <w:noProof/>
-                  <w:lang w:eastAsia="ja-JP"/>
+                  <w:lang w:eastAsia="zh-TW"/>
                 </w:rPr>
               </w:pPr>
-              <w:hyperlink w:anchor="_Toc353236223" w:history="1">
+              <w:hyperlink w:anchor="_Toc353236953" w:history="1">
                 <w:r>
                   <w:rPr>
                     <w:rStyle w:val="Hipervnculo"/>
@@ -3084,7 +3144,7 @@
                     <w:noProof/>
                     <w:webHidden/>
                   </w:rPr>
-                  <w:instrText xml:space="preserve"> PAGEREF _Toc353236223 \h </w:instrText>
+                  <w:instrText xml:space="preserve"> PAGEREF _Toc353236953 \h </w:instrText>
                 </w:r>
                 <w:r>
                   <w:rPr>
@@ -3104,7 +3164,7 @@
                     <w:noProof/>
                     <w:webHidden/>
                   </w:rPr>
-                  <w:t>44</w:t>
+                  <w:t>48</w:t>
                 </w:r>
                 <w:r>
                   <w:rPr>
@@ -3124,10 +3184,10 @@
                 <w:rPr>
                   <w:rFonts w:eastAsiaTheme="minorEastAsia"/>
                   <w:noProof/>
-                  <w:lang w:eastAsia="ja-JP"/>
+                  <w:lang w:eastAsia="zh-TW"/>
                 </w:rPr>
               </w:pPr>
-              <w:hyperlink w:anchor="_Toc353236224" w:history="1">
+              <w:hyperlink w:anchor="_Toc353236954" w:history="1">
                 <w:r>
                   <w:rPr>
                     <w:rStyle w:val="Hipervnculo"/>
@@ -3156,7 +3216,7 @@
                     <w:noProof/>
                     <w:webHidden/>
                   </w:rPr>
-                  <w:instrText xml:space="preserve"> PAGEREF _Toc353236224 \h </w:instrText>
+                  <w:instrText xml:space="preserve"> PAGEREF _Toc353236954 \h </w:instrText>
                 </w:r>
                 <w:r>
                   <w:rPr>
@@ -3176,7 +3236,7 @@
                     <w:noProof/>
                     <w:webHidden/>
                   </w:rPr>
-                  <w:t>47</w:t>
+                  <w:t>51</w:t>
                 </w:r>
                 <w:r>
                   <w:rPr>
@@ -3196,10 +3256,10 @@
                 <w:rPr>
                   <w:rFonts w:eastAsiaTheme="minorEastAsia"/>
                   <w:noProof/>
-                  <w:lang w:eastAsia="ja-JP"/>
+                  <w:lang w:eastAsia="zh-TW"/>
                 </w:rPr>
               </w:pPr>
-              <w:hyperlink w:anchor="_Toc353236225" w:history="1">
+              <w:hyperlink w:anchor="_Toc353236955" w:history="1">
                 <w:r>
                   <w:rPr>
                     <w:rStyle w:val="Hipervnculo"/>
@@ -3228,7 +3288,7 @@
                     <w:noProof/>
                     <w:webHidden/>
                   </w:rPr>
-                  <w:instrText xml:space="preserve"> PAGEREF _Toc353236225 \h </w:instrText>
+                  <w:instrText xml:space="preserve"> PAGEREF _Toc353236955 \h </w:instrText>
                 </w:r>
                 <w:r>
                   <w:rPr>
@@ -3248,7 +3308,7 @@
                     <w:noProof/>
                     <w:webHidden/>
                   </w:rPr>
-                  <w:t>47</w:t>
+                  <w:t>51</w:t>
                 </w:r>
                 <w:r>
                   <w:rPr>
@@ -3268,10 +3328,10 @@
                 <w:rPr>
                   <w:rFonts w:eastAsiaTheme="minorEastAsia"/>
                   <w:noProof/>
-                  <w:lang w:eastAsia="ja-JP"/>
+                  <w:lang w:eastAsia="zh-TW"/>
                 </w:rPr>
               </w:pPr>
-              <w:hyperlink w:anchor="_Toc353236226" w:history="1">
+              <w:hyperlink w:anchor="_Toc353236956" w:history="1">
                 <w:r>
                   <w:rPr>
                     <w:rStyle w:val="Hipervnculo"/>
@@ -3300,7 +3360,7 @@
                     <w:noProof/>
                     <w:webHidden/>
                   </w:rPr>
-                  <w:instrText xml:space="preserve"> PAGEREF _Toc353236226 \h </w:instrText>
+                  <w:instrText xml:space="preserve"> PAGEREF _Toc353236956 \h </w:instrText>
                 </w:r>
                 <w:r>
                   <w:rPr>
@@ -3320,7 +3380,7 @@
                     <w:noProof/>
                     <w:webHidden/>
                   </w:rPr>
-                  <w:t>47</w:t>
+                  <w:t>51</w:t>
                 </w:r>
                 <w:r>
                   <w:rPr>
@@ -3340,10 +3400,10 @@
                 <w:rPr>
                   <w:rFonts w:eastAsiaTheme="minorEastAsia"/>
                   <w:noProof/>
-                  <w:lang w:eastAsia="ja-JP"/>
+                  <w:lang w:eastAsia="zh-TW"/>
                 </w:rPr>
               </w:pPr>
-              <w:hyperlink w:anchor="_Toc353236227" w:history="1">
+              <w:hyperlink w:anchor="_Toc353236957" w:history="1">
                 <w:r>
                   <w:rPr>
                     <w:rStyle w:val="Hipervnculo"/>
@@ -3372,7 +3432,7 @@
                     <w:noProof/>
                     <w:webHidden/>
                   </w:rPr>
-                  <w:instrText xml:space="preserve"> PAGEREF _Toc353236227 \h </w:instrText>
+                  <w:instrText xml:space="preserve"> PAGEREF _Toc353236957 \h </w:instrText>
                 </w:r>
                 <w:r>
                   <w:rPr>
@@ -3392,7 +3452,7 @@
                     <w:noProof/>
                     <w:webHidden/>
                   </w:rPr>
-                  <w:t>48</w:t>
+                  <w:t>52</w:t>
                 </w:r>
                 <w:r>
                   <w:rPr>
@@ -3412,10 +3472,10 @@
                 <w:rPr>
                   <w:rFonts w:eastAsiaTheme="minorEastAsia"/>
                   <w:noProof/>
-                  <w:lang w:eastAsia="ja-JP"/>
+                  <w:lang w:eastAsia="zh-TW"/>
                 </w:rPr>
               </w:pPr>
-              <w:hyperlink w:anchor="_Toc353236228" w:history="1">
+              <w:hyperlink w:anchor="_Toc353236958" w:history="1">
                 <w:r>
                   <w:rPr>
                     <w:rStyle w:val="Hipervnculo"/>
@@ -3444,7 +3504,7 @@
                     <w:noProof/>
                     <w:webHidden/>
                   </w:rPr>
-                  <w:instrText xml:space="preserve"> PAGEREF _Toc353236228 \h </w:instrText>
+                  <w:instrText xml:space="preserve"> PAGEREF _Toc353236958 \h </w:instrText>
                 </w:r>
                 <w:r>
                   <w:rPr>
@@ -3464,7 +3524,7 @@
                     <w:noProof/>
                     <w:webHidden/>
                   </w:rPr>
-                  <w:t>48</w:t>
+                  <w:t>52</w:t>
                 </w:r>
                 <w:r>
                   <w:rPr>
@@ -3484,10 +3544,10 @@
                 <w:rPr>
                   <w:rFonts w:eastAsiaTheme="minorEastAsia"/>
                   <w:noProof/>
-                  <w:lang w:eastAsia="ja-JP"/>
+                  <w:lang w:eastAsia="zh-TW"/>
                 </w:rPr>
               </w:pPr>
-              <w:hyperlink w:anchor="_Toc353236229" w:history="1">
+              <w:hyperlink w:anchor="_Toc353236959" w:history="1">
                 <w:r>
                   <w:rPr>
                     <w:rStyle w:val="Hipervnculo"/>
@@ -3515,7 +3575,7 @@
                     <w:noProof/>
                     <w:webHidden/>
                   </w:rPr>
-                  <w:instrText xml:space="preserve"> PAGEREF _Toc353236229 \h </w:instrText>
+                  <w:instrText xml:space="preserve"> PAGEREF _Toc353236959 \h </w:instrText>
                 </w:r>
                 <w:r>
                   <w:rPr>
@@ -3535,7 +3595,7 @@
                     <w:noProof/>
                     <w:webHidden/>
                   </w:rPr>
-                  <w:t>48</w:t>
+                  <w:t>52</w:t>
                 </w:r>
                 <w:r>
                   <w:rPr>
@@ -3555,10 +3615,10 @@
                 <w:rPr>
                   <w:rFonts w:eastAsiaTheme="minorEastAsia"/>
                   <w:noProof/>
-                  <w:lang w:eastAsia="ja-JP"/>
+                  <w:lang w:eastAsia="zh-TW"/>
                 </w:rPr>
               </w:pPr>
-              <w:hyperlink w:anchor="_Toc353236230" w:history="1">
+              <w:hyperlink w:anchor="_Toc353236960" w:history="1">
                 <w:r>
                   <w:rPr>
                     <w:rStyle w:val="Hipervnculo"/>
@@ -3587,7 +3647,7 @@
                     <w:noProof/>
                     <w:webHidden/>
                   </w:rPr>
-                  <w:instrText xml:space="preserve"> PAGEREF _Toc353236230 \h </w:instrText>
+                  <w:instrText xml:space="preserve"> PAGEREF _Toc353236960 \h </w:instrText>
                 </w:r>
                 <w:r>
                   <w:rPr>
@@ -3607,7 +3667,7 @@
                     <w:noProof/>
                     <w:webHidden/>
                   </w:rPr>
-                  <w:t>50</w:t>
+                  <w:t>54</w:t>
                 </w:r>
                 <w:r>
                   <w:rPr>
@@ -3627,10 +3687,10 @@
                 <w:rPr>
                   <w:rFonts w:eastAsiaTheme="minorEastAsia"/>
                   <w:noProof/>
-                  <w:lang w:eastAsia="ja-JP"/>
+                  <w:lang w:eastAsia="zh-TW"/>
                 </w:rPr>
               </w:pPr>
-              <w:hyperlink w:anchor="_Toc353236231" w:history="1">
+              <w:hyperlink w:anchor="_Toc353236961" w:history="1">
                 <w:r>
                   <w:rPr>
                     <w:rStyle w:val="Hipervnculo"/>
@@ -3658,7 +3718,7 @@
                     <w:noProof/>
                     <w:webHidden/>
                   </w:rPr>
-                  <w:instrText xml:space="preserve"> PAGEREF _Toc353236231 \h </w:instrText>
+                  <w:instrText xml:space="preserve"> PAGEREF _Toc353236961 \h </w:instrText>
                 </w:r>
                 <w:r>
                   <w:rPr>
@@ -3678,7 +3738,7 @@
                     <w:noProof/>
                     <w:webHidden/>
                   </w:rPr>
-                  <w:t>50</w:t>
+                  <w:t>54</w:t>
                 </w:r>
                 <w:r>
                   <w:rPr>
@@ -3698,10 +3758,10 @@
                 <w:rPr>
                   <w:rFonts w:eastAsiaTheme="minorEastAsia"/>
                   <w:noProof/>
-                  <w:lang w:eastAsia="ja-JP"/>
+                  <w:lang w:eastAsia="zh-TW"/>
                 </w:rPr>
               </w:pPr>
-              <w:hyperlink w:anchor="_Toc353236232" w:history="1">
+              <w:hyperlink w:anchor="_Toc353236962" w:history="1">
                 <w:r>
                   <w:rPr>
                     <w:rStyle w:val="Hipervnculo"/>
@@ -3729,7 +3789,7 @@
                     <w:noProof/>
                     <w:webHidden/>
                   </w:rPr>
-                  <w:instrText xml:space="preserve"> PAGEREF _Toc353236232 \h </w:instrText>
+                  <w:instrText xml:space="preserve"> PAGEREF _Toc353236962 \h </w:instrText>
                 </w:r>
                 <w:r>
                   <w:rPr>
@@ -3749,7 +3809,7 @@
                     <w:noProof/>
                     <w:webHidden/>
                   </w:rPr>
-                  <w:t>51</w:t>
+                  <w:t>55</w:t>
                 </w:r>
                 <w:r>
                   <w:rPr>
@@ -3769,10 +3829,10 @@
                 <w:rPr>
                   <w:rFonts w:eastAsiaTheme="minorEastAsia"/>
                   <w:noProof/>
-                  <w:lang w:eastAsia="ja-JP"/>
+                  <w:lang w:eastAsia="zh-TW"/>
                 </w:rPr>
               </w:pPr>
-              <w:hyperlink w:anchor="_Toc353236233" w:history="1">
+              <w:hyperlink w:anchor="_Toc353236963" w:history="1">
                 <w:r>
                   <w:rPr>
                     <w:rStyle w:val="Hipervnculo"/>
@@ -3801,7 +3861,7 @@
                     <w:noProof/>
                     <w:webHidden/>
                   </w:rPr>
-                  <w:instrText xml:space="preserve"> PAGEREF _Toc353236233 \h </w:instrText>
+                  <w:instrText xml:space="preserve"> PAGEREF _Toc353236963 \h </w:instrText>
                 </w:r>
                 <w:r>
                   <w:rPr>
@@ -3821,7 +3881,7 @@
                     <w:noProof/>
                     <w:webHidden/>
                   </w:rPr>
-                  <w:t>52</w:t>
+                  <w:t>56</w:t>
                 </w:r>
                 <w:r>
                   <w:rPr>
@@ -3841,10 +3901,10 @@
                 <w:rPr>
                   <w:rFonts w:eastAsiaTheme="minorEastAsia"/>
                   <w:noProof/>
-                  <w:lang w:eastAsia="ja-JP"/>
+                  <w:lang w:eastAsia="zh-TW"/>
                 </w:rPr>
               </w:pPr>
-              <w:hyperlink w:anchor="_Toc353236234" w:history="1">
+              <w:hyperlink w:anchor="_Toc353236964" w:history="1">
                 <w:r>
                   <w:rPr>
                     <w:rStyle w:val="Hipervnculo"/>
@@ -3872,7 +3932,7 @@
                     <w:noProof/>
                     <w:webHidden/>
                   </w:rPr>
-                  <w:instrText xml:space="preserve"> PAGEREF _Toc353236234 \h </w:instrText>
+                  <w:instrText xml:space="preserve"> PAGEREF _Toc353236964 \h </w:instrText>
                 </w:r>
                 <w:r>
                   <w:rPr>
@@ -3892,7 +3952,7 @@
                     <w:noProof/>
                     <w:webHidden/>
                   </w:rPr>
-                  <w:t>53</w:t>
+                  <w:t>57</w:t>
                 </w:r>
                 <w:r>
                   <w:rPr>
@@ -3912,10 +3972,10 @@
                 <w:rPr>
                   <w:rFonts w:eastAsiaTheme="minorEastAsia"/>
                   <w:noProof/>
-                  <w:lang w:eastAsia="ja-JP"/>
+                  <w:lang w:eastAsia="zh-TW"/>
                 </w:rPr>
               </w:pPr>
-              <w:hyperlink w:anchor="_Toc353236235" w:history="1">
+              <w:hyperlink w:anchor="_Toc353236965" w:history="1">
                 <w:r>
                   <w:rPr>
                     <w:rStyle w:val="Hipervnculo"/>
@@ -3944,7 +4004,7 @@
                     <w:noProof/>
                     <w:webHidden/>
                   </w:rPr>
-                  <w:instrText xml:space="preserve"> PAGEREF _Toc353236235 \h </w:instrText>
+                  <w:instrText xml:space="preserve"> PAGEREF _Toc353236965 \h </w:instrText>
                 </w:r>
                 <w:r>
                   <w:rPr>
@@ -3964,7 +4024,7 @@
                     <w:noProof/>
                     <w:webHidden/>
                   </w:rPr>
-                  <w:t>54</w:t>
+                  <w:t>58</w:t>
                 </w:r>
                 <w:r>
                   <w:rPr>
@@ -3984,10 +4044,10 @@
                 <w:rPr>
                   <w:rFonts w:eastAsiaTheme="minorEastAsia"/>
                   <w:noProof/>
-                  <w:lang w:eastAsia="ja-JP"/>
+                  <w:lang w:eastAsia="zh-TW"/>
                 </w:rPr>
               </w:pPr>
-              <w:hyperlink w:anchor="_Toc353236236" w:history="1">
+              <w:hyperlink w:anchor="_Toc353236966" w:history="1">
                 <w:r>
                   <w:rPr>
                     <w:rStyle w:val="Hipervnculo"/>
@@ -4015,7 +4075,7 @@
                     <w:noProof/>
                     <w:webHidden/>
                   </w:rPr>
-                  <w:instrText xml:space="preserve"> PAGEREF _Toc353236236 \h </w:instrText>
+                  <w:instrText xml:space="preserve"> PAGEREF _Toc353236966 \h </w:instrText>
                 </w:r>
                 <w:r>
                   <w:rPr>
@@ -4035,7 +4095,7 @@
                     <w:noProof/>
                     <w:webHidden/>
                   </w:rPr>
-                  <w:t>55</w:t>
+                  <w:t>59</w:t>
                 </w:r>
                 <w:r>
                   <w:rPr>
@@ -4055,10 +4115,10 @@
                 <w:rPr>
                   <w:rFonts w:eastAsiaTheme="minorEastAsia"/>
                   <w:noProof/>
-                  <w:lang w:eastAsia="ja-JP"/>
+                  <w:lang w:eastAsia="zh-TW"/>
                 </w:rPr>
               </w:pPr>
-              <w:hyperlink w:anchor="_Toc353236237" w:history="1">
+              <w:hyperlink w:anchor="_Toc353236967" w:history="1">
                 <w:r>
                   <w:rPr>
                     <w:rStyle w:val="Hipervnculo"/>
@@ -4086,7 +4146,7 @@
                     <w:noProof/>
                     <w:webHidden/>
                   </w:rPr>
-                  <w:instrText xml:space="preserve"> PAGEREF _Toc353236237 \h </w:instrText>
+                  <w:instrText xml:space="preserve"> PAGEREF _Toc353236967 \h </w:instrText>
                 </w:r>
                 <w:r>
                   <w:rPr>
@@ -4106,7 +4166,7 @@
                     <w:noProof/>
                     <w:webHidden/>
                   </w:rPr>
-                  <w:t>56</w:t>
+                  <w:t>60</w:t>
                 </w:r>
                 <w:r>
                   <w:rPr>
@@ -4126,10 +4186,10 @@
                 <w:rPr>
                   <w:rFonts w:eastAsiaTheme="minorEastAsia"/>
                   <w:noProof/>
-                  <w:lang w:eastAsia="ja-JP"/>
+                  <w:lang w:eastAsia="zh-TW"/>
                 </w:rPr>
               </w:pPr>
-              <w:hyperlink w:anchor="_Toc353236238" w:history="1">
+              <w:hyperlink w:anchor="_Toc353236968" w:history="1">
                 <w:r>
                   <w:rPr>
                     <w:rStyle w:val="Hipervnculo"/>
@@ -4157,7 +4217,7 @@
                     <w:noProof/>
                     <w:webHidden/>
                   </w:rPr>
-                  <w:instrText xml:space="preserve"> PAGEREF _Toc353236238 \h </w:instrText>
+                  <w:instrText xml:space="preserve"> PAGEREF _Toc353236968 \h </w:instrText>
                 </w:r>
                 <w:r>
                   <w:rPr>
@@ -4177,7 +4237,7 @@
                     <w:noProof/>
                     <w:webHidden/>
                   </w:rPr>
-                  <w:t>57</w:t>
+                  <w:t>61</w:t>
                 </w:r>
                 <w:r>
                   <w:rPr>
@@ -4197,10 +4257,10 @@
                 <w:rPr>
                   <w:rFonts w:eastAsiaTheme="minorEastAsia"/>
                   <w:noProof/>
-                  <w:lang w:eastAsia="ja-JP"/>
+                  <w:lang w:eastAsia="zh-TW"/>
                 </w:rPr>
               </w:pPr>
-              <w:hyperlink w:anchor="_Toc353236239" w:history="1">
+              <w:hyperlink w:anchor="_Toc353236969" w:history="1">
                 <w:r>
                   <w:rPr>
                     <w:rStyle w:val="Hipervnculo"/>
@@ -4227,7 +4287,7 @@
                     <w:noProof/>
                     <w:webHidden/>
                   </w:rPr>
-                  <w:instrText xml:space="preserve"> PAGEREF _Toc353236239 \h </w:instrText>
+                  <w:instrText xml:space="preserve"> PAGEREF _Toc353236969 \h </w:instrText>
                 </w:r>
                 <w:r>
                   <w:rPr>
@@ -4247,7 +4307,7 @@
                     <w:noProof/>
                     <w:webHidden/>
                   </w:rPr>
-                  <w:t>58</w:t>
+                  <w:t>62</w:t>
                 </w:r>
                 <w:r>
                   <w:rPr>
@@ -4267,10 +4327,10 @@
                 <w:rPr>
                   <w:rFonts w:eastAsiaTheme="minorEastAsia"/>
                   <w:noProof/>
-                  <w:lang w:eastAsia="ja-JP"/>
+                  <w:lang w:eastAsia="zh-TW"/>
                 </w:rPr>
               </w:pPr>
-              <w:hyperlink w:anchor="_Toc353236240" w:history="1">
+              <w:hyperlink w:anchor="_Toc353236970" w:history="1">
                 <w:r>
                   <w:rPr>
                     <w:rStyle w:val="Hipervnculo"/>
@@ -4299,7 +4359,7 @@
                     <w:noProof/>
                     <w:webHidden/>
                   </w:rPr>
-                  <w:instrText xml:space="preserve"> PAGEREF _Toc353236240 \h </w:instrText>
+                  <w:instrText xml:space="preserve"> PAGEREF _Toc353236970 \h </w:instrText>
                 </w:r>
                 <w:r>
                   <w:rPr>
@@ -4319,7 +4379,7 @@
                     <w:noProof/>
                     <w:webHidden/>
                   </w:rPr>
-                  <w:t>59</w:t>
+                  <w:t>63</w:t>
                 </w:r>
                 <w:r>
                   <w:rPr>
@@ -4339,10 +4399,10 @@
                 <w:rPr>
                   <w:rFonts w:eastAsiaTheme="minorEastAsia"/>
                   <w:noProof/>
-                  <w:lang w:eastAsia="ja-JP"/>
+                  <w:lang w:eastAsia="zh-TW"/>
                 </w:rPr>
               </w:pPr>
-              <w:hyperlink w:anchor="_Toc353236241" w:history="1">
+              <w:hyperlink w:anchor="_Toc353236971" w:history="1">
                 <w:r>
                   <w:rPr>
                     <w:rStyle w:val="Hipervnculo"/>
@@ -4371,7 +4431,7 @@
                     <w:noProof/>
                     <w:webHidden/>
                   </w:rPr>
-                  <w:instrText xml:space="preserve"> PAGEREF _Toc353236241 \h </w:instrText>
+                  <w:instrText xml:space="preserve"> PAGEREF _Toc353236971 \h </w:instrText>
                 </w:r>
                 <w:r>
                   <w:rPr>
@@ -4391,7 +4451,7 @@
                     <w:noProof/>
                     <w:webHidden/>
                   </w:rPr>
-                  <w:t>59</w:t>
+                  <w:t>63</w:t>
                 </w:r>
                 <w:r>
                   <w:rPr>
@@ -4411,10 +4471,10 @@
                 <w:rPr>
                   <w:rFonts w:eastAsiaTheme="minorEastAsia"/>
                   <w:noProof/>
-                  <w:lang w:eastAsia="ja-JP"/>
+                  <w:lang w:eastAsia="zh-TW"/>
                 </w:rPr>
               </w:pPr>
-              <w:hyperlink w:anchor="_Toc353236242" w:history="1">
+              <w:hyperlink w:anchor="_Toc353236972" w:history="1">
                 <w:r>
                   <w:rPr>
                     <w:rStyle w:val="Hipervnculo"/>
@@ -4442,7 +4502,7 @@
                     <w:noProof/>
                     <w:webHidden/>
                   </w:rPr>
-                  <w:instrText xml:space="preserve"> PAGEREF _Toc353236242 \h </w:instrText>
+                  <w:instrText xml:space="preserve"> PAGEREF _Toc353236972 \h </w:instrText>
                 </w:r>
                 <w:r>
                   <w:rPr>
@@ -4462,7 +4522,7 @@
                     <w:noProof/>
                     <w:webHidden/>
                   </w:rPr>
-                  <w:t>60</w:t>
+                  <w:t>64</w:t>
                 </w:r>
                 <w:r>
                   <w:rPr>
@@ -4482,10 +4542,10 @@
                 <w:rPr>
                   <w:rFonts w:eastAsiaTheme="minorEastAsia"/>
                   <w:noProof/>
-                  <w:lang w:eastAsia="ja-JP"/>
+                  <w:lang w:eastAsia="zh-TW"/>
                 </w:rPr>
               </w:pPr>
-              <w:hyperlink w:anchor="_Toc353236243" w:history="1">
+              <w:hyperlink w:anchor="_Toc353236973" w:history="1">
                 <w:r>
                   <w:rPr>
                     <w:rStyle w:val="Hipervnculo"/>
@@ -4514,7 +4574,7 @@
                     <w:noProof/>
                     <w:webHidden/>
                   </w:rPr>
-                  <w:instrText xml:space="preserve"> PAGEREF _Toc353236243 \h </w:instrText>
+                  <w:instrText xml:space="preserve"> PAGEREF _Toc353236973 \h </w:instrText>
                 </w:r>
                 <w:r>
                   <w:rPr>
@@ -4534,7 +4594,7 @@
                     <w:noProof/>
                     <w:webHidden/>
                   </w:rPr>
-                  <w:t>61</w:t>
+                  <w:t>65</w:t>
                 </w:r>
                 <w:r>
                   <w:rPr>
@@ -4554,10 +4614,10 @@
                 <w:rPr>
                   <w:rFonts w:eastAsiaTheme="minorEastAsia"/>
                   <w:noProof/>
-                  <w:lang w:eastAsia="ja-JP"/>
+                  <w:lang w:eastAsia="zh-TW"/>
                 </w:rPr>
               </w:pPr>
-              <w:hyperlink w:anchor="_Toc353236244" w:history="1">
+              <w:hyperlink w:anchor="_Toc353236974" w:history="1">
                 <w:r>
                   <w:rPr>
                     <w:rStyle w:val="Hipervnculo"/>
@@ -4585,7 +4645,7 @@
                     <w:noProof/>
                     <w:webHidden/>
                   </w:rPr>
-                  <w:instrText xml:space="preserve"> PAGEREF _Toc353236244 \h </w:instrText>
+                  <w:instrText xml:space="preserve"> PAGEREF _Toc353236974 \h </w:instrText>
                 </w:r>
                 <w:r>
                   <w:rPr>
@@ -4605,7 +4665,7 @@
                     <w:noProof/>
                     <w:webHidden/>
                   </w:rPr>
-                  <w:t>61</w:t>
+                  <w:t>65</w:t>
                 </w:r>
                 <w:r>
                   <w:rPr>
@@ -4625,10 +4685,10 @@
                 <w:rPr>
                   <w:rFonts w:eastAsiaTheme="minorEastAsia"/>
                   <w:noProof/>
-                  <w:lang w:eastAsia="ja-JP"/>
+                  <w:lang w:eastAsia="zh-TW"/>
                 </w:rPr>
               </w:pPr>
-              <w:hyperlink w:anchor="_Toc353236245" w:history="1">
+              <w:hyperlink w:anchor="_Toc353236975" w:history="1">
                 <w:r>
                   <w:rPr>
                     <w:rStyle w:val="Hipervnculo"/>
@@ -4655,7 +4715,7 @@
                     <w:noProof/>
                     <w:webHidden/>
                   </w:rPr>
-                  <w:instrText xml:space="preserve"> PAGEREF _Toc353236245 \h </w:instrText>
+                  <w:instrText xml:space="preserve"> PAGEREF _Toc353236975 \h </w:instrText>
                 </w:r>
                 <w:r>
                   <w:rPr>
@@ -4675,7 +4735,7 @@
                     <w:noProof/>
                     <w:webHidden/>
                   </w:rPr>
-                  <w:t>62</w:t>
+                  <w:t>66</w:t>
                 </w:r>
                 <w:r>
                   <w:rPr>
@@ -4695,10 +4755,10 @@
                 <w:rPr>
                   <w:rFonts w:eastAsiaTheme="minorEastAsia"/>
                   <w:noProof/>
-                  <w:lang w:eastAsia="ja-JP"/>
+                  <w:lang w:eastAsia="zh-TW"/>
                 </w:rPr>
               </w:pPr>
-              <w:hyperlink w:anchor="_Toc353236246" w:history="1">
+              <w:hyperlink w:anchor="_Toc353236976" w:history="1">
                 <w:r>
                   <w:rPr>
                     <w:rStyle w:val="Hipervnculo"/>
@@ -4726,7 +4786,7 @@
                     <w:noProof/>
                     <w:webHidden/>
                   </w:rPr>
-                  <w:instrText xml:space="preserve"> PAGEREF _Toc353236246 \h </w:instrText>
+                  <w:instrText xml:space="preserve"> PAGEREF _Toc353236976 \h </w:instrText>
                 </w:r>
                 <w:r>
                   <w:rPr>
@@ -4746,7 +4806,7 @@
                     <w:noProof/>
                     <w:webHidden/>
                   </w:rPr>
-                  <w:t>62</w:t>
+                  <w:t>66</w:t>
                 </w:r>
                 <w:r>
                   <w:rPr>
@@ -4766,10 +4826,10 @@
                 <w:rPr>
                   <w:rFonts w:eastAsiaTheme="minorEastAsia"/>
                   <w:noProof/>
-                  <w:lang w:eastAsia="ja-JP"/>
+                  <w:lang w:eastAsia="zh-TW"/>
                 </w:rPr>
               </w:pPr>
-              <w:hyperlink w:anchor="_Toc353236247" w:history="1">
+              <w:hyperlink w:anchor="_Toc353236977" w:history="1">
                 <w:r>
                   <w:rPr>
                     <w:rStyle w:val="Hipervnculo"/>
@@ -4796,7 +4856,7 @@
                     <w:noProof/>
                     <w:webHidden/>
                   </w:rPr>
-                  <w:instrText xml:space="preserve"> PAGEREF _Toc353236247 \h </w:instrText>
+                  <w:instrText xml:space="preserve"> PAGEREF _Toc353236977 \h </w:instrText>
                 </w:r>
                 <w:r>
                   <w:rPr>
@@ -4816,7 +4876,7 @@
                     <w:noProof/>
                     <w:webHidden/>
                   </w:rPr>
-                  <w:t>63</w:t>
+                  <w:t>67</w:t>
                 </w:r>
                 <w:r>
                   <w:rPr>
@@ -4836,10 +4896,10 @@
                 <w:rPr>
                   <w:rFonts w:eastAsiaTheme="minorEastAsia"/>
                   <w:noProof/>
-                  <w:lang w:eastAsia="ja-JP"/>
+                  <w:lang w:eastAsia="zh-TW"/>
                 </w:rPr>
               </w:pPr>
-              <w:hyperlink w:anchor="_Toc353236248" w:history="1">
+              <w:hyperlink w:anchor="_Toc353236978" w:history="1">
                 <w:r>
                   <w:rPr>
                     <w:rStyle w:val="Hipervnculo"/>
@@ -4866,7 +4926,7 @@
                     <w:noProof/>
                     <w:webHidden/>
                   </w:rPr>
-                  <w:instrText xml:space="preserve"> PAGEREF _Toc353236248 \h </w:instrText>
+                  <w:instrText xml:space="preserve"> PAGEREF _Toc353236978 \h </w:instrText>
                 </w:r>
                 <w:r>
                   <w:rPr>
@@ -4886,7 +4946,7 @@
                     <w:noProof/>
                     <w:webHidden/>
                   </w:rPr>
-                  <w:t>64</w:t>
+                  <w:t>68</w:t>
                 </w:r>
                 <w:r>
                   <w:rPr>
@@ -4906,10 +4966,10 @@
                 <w:rPr>
                   <w:rFonts w:eastAsiaTheme="minorEastAsia"/>
                   <w:noProof/>
-                  <w:lang w:eastAsia="ja-JP"/>
+                  <w:lang w:eastAsia="zh-TW"/>
                 </w:rPr>
               </w:pPr>
-              <w:hyperlink w:anchor="_Toc353236249" w:history="1">
+              <w:hyperlink w:anchor="_Toc353236979" w:history="1">
                 <w:r>
                   <w:rPr>
                     <w:rStyle w:val="Hipervnculo"/>
@@ -4936,7 +4996,7 @@
                     <w:noProof/>
                     <w:webHidden/>
                   </w:rPr>
-                  <w:instrText xml:space="preserve"> PAGEREF _Toc353236249 \h </w:instrText>
+                  <w:instrText xml:space="preserve"> PAGEREF _Toc353236979 \h </w:instrText>
                 </w:r>
                 <w:r>
                   <w:rPr>
@@ -4956,7 +5016,7 @@
                     <w:noProof/>
                     <w:webHidden/>
                   </w:rPr>
-                  <w:t>64</w:t>
+                  <w:t>68</w:t>
                 </w:r>
                 <w:r>
                   <w:rPr>
@@ -4976,10 +5036,10 @@
                 <w:rPr>
                   <w:rFonts w:eastAsiaTheme="minorEastAsia"/>
                   <w:noProof/>
-                  <w:lang w:eastAsia="ja-JP"/>
+                  <w:lang w:eastAsia="zh-TW"/>
                 </w:rPr>
               </w:pPr>
-              <w:hyperlink w:anchor="_Toc353236250" w:history="1">
+              <w:hyperlink w:anchor="_Toc353236980" w:history="1">
                 <w:r>
                   <w:rPr>
                     <w:rStyle w:val="Hipervnculo"/>
@@ -5006,7 +5066,7 @@
                     <w:noProof/>
                     <w:webHidden/>
                   </w:rPr>
-                  <w:instrText xml:space="preserve"> PAGEREF _Toc353236250 \h </w:instrText>
+                  <w:instrText xml:space="preserve"> PAGEREF _Toc353236980 \h </w:instrText>
                 </w:r>
                 <w:r>
                   <w:rPr>
@@ -5026,7 +5086,7 @@
                     <w:noProof/>
                     <w:webHidden/>
                   </w:rPr>
-                  <w:t>64</w:t>
+                  <w:t>68</w:t>
                 </w:r>
                 <w:r>
                   <w:rPr>
@@ -5046,10 +5106,10 @@
                 <w:rPr>
                   <w:rFonts w:eastAsiaTheme="minorEastAsia"/>
                   <w:noProof/>
-                  <w:lang w:eastAsia="ja-JP"/>
+                  <w:lang w:eastAsia="zh-TW"/>
                 </w:rPr>
               </w:pPr>
-              <w:hyperlink w:anchor="_Toc353236251" w:history="1">
+              <w:hyperlink w:anchor="_Toc353236981" w:history="1">
                 <w:r>
                   <w:rPr>
                     <w:rStyle w:val="Hipervnculo"/>
@@ -5076,7 +5136,7 @@
                     <w:noProof/>
                     <w:webHidden/>
                   </w:rPr>
-                  <w:instrText xml:space="preserve"> PAGEREF _Toc353236251 \h </w:instrText>
+                  <w:instrText xml:space="preserve"> PAGEREF _Toc353236981 \h </w:instrText>
                 </w:r>
                 <w:r>
                   <w:rPr>
@@ -5096,7 +5156,7 @@
                     <w:noProof/>
                     <w:webHidden/>
                   </w:rPr>
-                  <w:t>65</w:t>
+                  <w:t>69</w:t>
                 </w:r>
                 <w:r>
                   <w:rPr>
@@ -5116,10 +5176,10 @@
                 <w:rPr>
                   <w:rFonts w:eastAsiaTheme="minorEastAsia"/>
                   <w:noProof/>
-                  <w:lang w:eastAsia="ja-JP"/>
+                  <w:lang w:eastAsia="zh-TW"/>
                 </w:rPr>
               </w:pPr>
-              <w:hyperlink w:anchor="_Toc353236252" w:history="1">
+              <w:hyperlink w:anchor="_Toc353236982" w:history="1">
                 <w:r>
                   <w:rPr>
                     <w:rStyle w:val="Hipervnculo"/>
@@ -5147,7 +5207,7 @@
                     <w:noProof/>
                     <w:webHidden/>
                   </w:rPr>
-                  <w:instrText xml:space="preserve"> PAGEREF _Toc353236252 \h </w:instrText>
+                  <w:instrText xml:space="preserve"> PAGEREF _Toc353236982 \h </w:instrText>
                 </w:r>
                 <w:r>
                   <w:rPr>
@@ -5167,7 +5227,7 @@
                     <w:noProof/>
                     <w:webHidden/>
                   </w:rPr>
-                  <w:t>65</w:t>
+                  <w:t>69</w:t>
                 </w:r>
                 <w:r>
                   <w:rPr>
@@ -5223,8 +5283,8 @@
           <w:szCs w:val="36"/>
         </w:rPr>
       </w:pPr>
-      <w:bookmarkStart w:id="0" w:name="_Toc353204502"/>
-      <w:bookmarkStart w:id="1" w:name="_Toc353236188"/>
+      <w:bookmarkStart w:id="1" w:name="_Toc353204502"/>
+      <w:bookmarkStart w:id="2" w:name="_Toc353236917"/>
       <w:r>
         <w:rPr>
           <w:rFonts w:ascii="Arial" w:hAnsi="Arial" w:cs="Arial"/>
@@ -5236,8 +5296,8 @@
         <w:lastRenderedPageBreak/>
         <w:t>Control de Versiones</w:t>
       </w:r>
-      <w:bookmarkEnd w:id="0"/>
       <w:bookmarkEnd w:id="1"/>
+      <w:bookmarkEnd w:id="2"/>
     </w:p>
     <w:p>
       <w:pPr>
@@ -5530,7 +5590,7 @@
           <w:szCs w:val="36"/>
         </w:rPr>
       </w:pPr>
-      <w:bookmarkStart w:id="2" w:name="_Toc353236189"/>
+      <w:bookmarkStart w:id="3" w:name="_Toc353236918"/>
       <w:r>
         <w:rPr>
           <w:rFonts w:ascii="Arial" w:hAnsi="Arial" w:cs="Arial"/>
@@ -5542,7 +5602,7 @@
         <w:lastRenderedPageBreak/>
         <w:t>Modelado de requisitos</w:t>
       </w:r>
-      <w:bookmarkEnd w:id="2"/>
+      <w:bookmarkEnd w:id="3"/>
     </w:p>
     <w:p>
       <w:pPr>
@@ -5566,7 +5626,7 @@
           <w:szCs w:val="28"/>
         </w:rPr>
       </w:pPr>
-      <w:bookmarkStart w:id="3" w:name="_Toc353236190"/>
+      <w:bookmarkStart w:id="4" w:name="_Toc353236919"/>
       <w:r>
         <w:rPr>
           <w:rFonts w:ascii="Arial" w:hAnsi="Arial" w:cs="Arial"/>
@@ -5577,7 +5637,7 @@
         </w:rPr>
         <w:t>Modelado funcional – Diagramas de casos de uso</w:t>
       </w:r>
-      <w:bookmarkEnd w:id="3"/>
+      <w:bookmarkEnd w:id="4"/>
     </w:p>
     <w:p>
       <w:pPr>
@@ -7258,11 +7318,11 @@
         <w:pStyle w:val="Ttulo3"/>
         <w:jc w:val="center"/>
       </w:pPr>
-      <w:bookmarkStart w:id="4" w:name="_Toc353236191"/>
+      <w:bookmarkStart w:id="5" w:name="_Toc353236920"/>
       <w:r>
         <w:t>Casos de uso: Gestión de actividades</w:t>
       </w:r>
-      <w:bookmarkEnd w:id="4"/>
+      <w:bookmarkEnd w:id="5"/>
     </w:p>
     <w:p/>
     <w:tbl>
@@ -10350,7 +10410,7 @@
           <w:lang w:eastAsia="ja-JP"/>
         </w:rPr>
       </w:pPr>
-      <w:bookmarkStart w:id="5" w:name="_Toc353236192"/>
+      <w:bookmarkStart w:id="6" w:name="_Toc353236921"/>
       <w:r>
         <w:rPr>
           <w:lang w:eastAsia="ja-JP"/>
@@ -10358,7 +10418,7 @@
         <w:lastRenderedPageBreak/>
         <w:t>Casos de uso: Gestión categorías</w:t>
       </w:r>
-      <w:bookmarkEnd w:id="5"/>
+      <w:bookmarkEnd w:id="6"/>
     </w:p>
     <w:p>
       <w:pPr>
@@ -14703,8 +14763,8 @@
           <w:szCs w:val="24"/>
         </w:rPr>
       </w:pPr>
-      <w:bookmarkStart w:id="6" w:name="_Toc353204506"/>
-      <w:bookmarkStart w:id="7" w:name="_Toc353236193"/>
+      <w:bookmarkStart w:id="7" w:name="_Toc353204506"/>
+      <w:bookmarkStart w:id="8" w:name="_Toc353236922"/>
       <w:r>
         <w:rPr>
           <w:color w:val="auto"/>
@@ -14730,8 +14790,8 @@
         </w:rPr>
         <w:t xml:space="preserve"> Gestión de equipos</w:t>
       </w:r>
-      <w:bookmarkEnd w:id="6"/>
       <w:bookmarkEnd w:id="7"/>
+      <w:bookmarkEnd w:id="8"/>
     </w:p>
     <w:p/>
     <w:tbl>
@@ -17707,7 +17767,7 @@
           <w:szCs w:val="24"/>
         </w:rPr>
       </w:pPr>
-      <w:bookmarkStart w:id="8" w:name="_Toc353236194"/>
+      <w:bookmarkStart w:id="9" w:name="_Toc353236923"/>
       <w:r>
         <w:rPr>
           <w:color w:val="auto"/>
@@ -17741,7 +17801,7 @@
         </w:rPr>
         <w:t>grupos</w:t>
       </w:r>
-      <w:bookmarkEnd w:id="8"/>
+      <w:bookmarkEnd w:id="9"/>
     </w:p>
     <w:p/>
     <w:tbl>
@@ -20995,12 +21055,12 @@
         <w:pStyle w:val="Ttulo3"/>
         <w:jc w:val="center"/>
       </w:pPr>
-      <w:bookmarkStart w:id="9" w:name="_Toc353236195"/>
+      <w:bookmarkStart w:id="10" w:name="_Toc353236924"/>
       <w:r>
         <w:lastRenderedPageBreak/>
         <w:t>Casos de uso: Gestión de pagos</w:t>
       </w:r>
-      <w:bookmarkEnd w:id="9"/>
+      <w:bookmarkEnd w:id="10"/>
     </w:p>
     <w:p/>
     <w:tbl>
@@ -24060,11 +24120,12 @@
         <w:pStyle w:val="Ttulo3"/>
         <w:jc w:val="center"/>
       </w:pPr>
-      <w:bookmarkStart w:id="10" w:name="_Toc353236196"/>
+      <w:bookmarkStart w:id="11" w:name="_Toc353236925"/>
       <w:r>
         <w:lastRenderedPageBreak/>
         <w:t>Casos de uso: Gestión de temporadas</w:t>
       </w:r>
+      <w:bookmarkEnd w:id="11"/>
     </w:p>
     <w:p/>
     <w:tbl>
@@ -26970,18 +27031,8 @@
                 <w:color w:val="000000"/>
                 <w:lang w:eastAsia="ja-JP"/>
               </w:rPr>
-              <w:t>t</w:t>
-            </w:r>
-            <w:r>
-              <w:rPr>
-                <w:rFonts w:ascii="Arial" w:eastAsia="Times New Roman" w:hAnsi="Arial" w:cs="Arial"/>
-                <w:color w:val="000000"/>
-                <w:lang w:eastAsia="ja-JP"/>
-              </w:rPr>
-              <w:t>emporadas</w:t>
-            </w:r>
-            <w:bookmarkStart w:id="11" w:name="_GoBack"/>
-            <w:bookmarkEnd w:id="11"/>
+              <w:t>temporadas</w:t>
+            </w:r>
             <w:r>
               <w:rPr>
                 <w:rFonts w:ascii="Arial" w:hAnsi="Arial" w:cs="Arial"/>
@@ -27187,11 +27238,12 @@
         <w:pStyle w:val="Ttulo3"/>
         <w:jc w:val="center"/>
       </w:pPr>
+      <w:bookmarkStart w:id="12" w:name="_Toc353236926"/>
       <w:r>
         <w:lastRenderedPageBreak/>
         <w:t>Casos de uso: Gestión de instalaciones</w:t>
       </w:r>
-      <w:bookmarkEnd w:id="10"/>
+      <w:bookmarkEnd w:id="12"/>
     </w:p>
     <w:p/>
     <w:tbl>
@@ -30523,7 +30575,7 @@
           <w:szCs w:val="28"/>
         </w:rPr>
       </w:pPr>
-      <w:bookmarkStart w:id="12" w:name="_Toc353236197"/>
+      <w:bookmarkStart w:id="13" w:name="_Toc353236927"/>
       <w:r>
         <w:rPr>
           <w:b/>
@@ -30543,7 +30595,7 @@
         </w:rPr>
         <w:t xml:space="preserve"> casos de uso</w:t>
       </w:r>
-      <w:bookmarkEnd w:id="12"/>
+      <w:bookmarkEnd w:id="13"/>
     </w:p>
     <w:p/>
     <w:p>
@@ -30582,14 +30634,14 @@
         <w:pStyle w:val="Ttulo3"/>
         <w:jc w:val="center"/>
       </w:pPr>
-      <w:bookmarkStart w:id="13" w:name="_Toc353236198"/>
+      <w:bookmarkStart w:id="14" w:name="_Toc353236928"/>
       <w:r>
         <w:t>Diagrama de CU</w:t>
       </w:r>
       <w:r>
         <w:t>: Acceso al sistema</w:t>
       </w:r>
-      <w:bookmarkEnd w:id="13"/>
+      <w:bookmarkEnd w:id="14"/>
     </w:p>
     <w:p/>
     <w:p>
@@ -30609,7 +30661,7 @@
           <w:noProof/>
           <w:sz w:val="28"/>
           <w:szCs w:val="28"/>
-          <w:lang w:eastAsia="ja-JP"/>
+          <w:lang w:eastAsia="zh-TW"/>
         </w:rPr>
         <w:drawing>
           <wp:inline distT="0" distB="0" distL="0" distR="0">
@@ -30739,7 +30791,7 @@
         <w:pStyle w:val="Ttulo3"/>
         <w:jc w:val="center"/>
       </w:pPr>
-      <w:bookmarkStart w:id="14" w:name="_Toc353236199"/>
+      <w:bookmarkStart w:id="15" w:name="_Toc353236929"/>
       <w:r>
         <w:t>Diagrama de CU</w:t>
       </w:r>
@@ -30749,7 +30801,7 @@
       <w:r>
         <w:t>n de alumnos</w:t>
       </w:r>
-      <w:bookmarkEnd w:id="14"/>
+      <w:bookmarkEnd w:id="15"/>
     </w:p>
     <w:p/>
     <w:p>
@@ -30769,7 +30821,7 @@
           <w:noProof/>
           <w:sz w:val="28"/>
           <w:szCs w:val="28"/>
-          <w:lang w:eastAsia="ja-JP"/>
+          <w:lang w:eastAsia="zh-TW"/>
         </w:rPr>
         <w:drawing>
           <wp:inline distT="0" distB="0" distL="0" distR="0">
@@ -30923,7 +30975,7 @@
         <w:pStyle w:val="Ttulo3"/>
         <w:jc w:val="center"/>
       </w:pPr>
-      <w:bookmarkStart w:id="15" w:name="_Toc353236200"/>
+      <w:bookmarkStart w:id="16" w:name="_Toc353236930"/>
       <w:r>
         <w:t xml:space="preserve">Diagrama de </w:t>
       </w:r>
@@ -30936,7 +30988,7 @@
       <w:r>
         <w:t>n de usuarios</w:t>
       </w:r>
-      <w:bookmarkEnd w:id="15"/>
+      <w:bookmarkEnd w:id="16"/>
     </w:p>
     <w:p/>
     <w:p>
@@ -30952,7 +31004,7 @@
           <w:rFonts w:ascii="Arial" w:hAnsi="Arial" w:cs="Arial"/>
           <w:b/>
           <w:noProof/>
-          <w:lang w:eastAsia="ja-JP"/>
+          <w:lang w:eastAsia="zh-TW"/>
         </w:rPr>
         <w:drawing>
           <wp:inline distT="0" distB="0" distL="0" distR="0">
@@ -31106,7 +31158,7 @@
           <w:szCs w:val="28"/>
         </w:rPr>
       </w:pPr>
-      <w:bookmarkStart w:id="16" w:name="_Toc353236201"/>
+      <w:bookmarkStart w:id="17" w:name="_Toc353236931"/>
       <w:r>
         <w:rPr>
           <w:b/>
@@ -31117,7 +31169,7 @@
         <w:lastRenderedPageBreak/>
         <w:t>Requisitos no funcionales</w:t>
       </w:r>
-      <w:bookmarkEnd w:id="16"/>
+      <w:bookmarkEnd w:id="17"/>
     </w:p>
     <w:p/>
     <w:p>
@@ -31365,7 +31417,7 @@
           <w:szCs w:val="28"/>
         </w:rPr>
       </w:pPr>
-      <w:bookmarkStart w:id="17" w:name="_Toc353236202"/>
+      <w:bookmarkStart w:id="18" w:name="_Toc353236932"/>
       <w:r>
         <w:rPr>
           <w:b/>
@@ -31384,7 +31436,7 @@
         </w:rPr>
         <w:t>istema – Diagramas de secuencia</w:t>
       </w:r>
-      <w:bookmarkEnd w:id="17"/>
+      <w:bookmarkEnd w:id="18"/>
     </w:p>
     <w:p/>
     <w:p>
@@ -31432,7 +31484,7 @@
         <w:pStyle w:val="Ttulo3"/>
         <w:jc w:val="center"/>
       </w:pPr>
-      <w:bookmarkStart w:id="18" w:name="_Toc353236203"/>
+      <w:bookmarkStart w:id="19" w:name="_Toc353236933"/>
       <w:r>
         <w:t>Diagra</w:t>
       </w:r>
@@ -31442,7 +31494,7 @@
       <w:r>
         <w:t xml:space="preserve"> Dar de alta usuario</w:t>
       </w:r>
-      <w:bookmarkEnd w:id="18"/>
+      <w:bookmarkEnd w:id="19"/>
     </w:p>
     <w:p/>
     <w:p>
@@ -31455,7 +31507,7 @@
         <w:rPr>
           <w:rFonts w:ascii="Arial" w:hAnsi="Arial" w:cs="Arial"/>
           <w:noProof/>
-          <w:lang w:eastAsia="ja-JP"/>
+          <w:lang w:eastAsia="zh-TW"/>
         </w:rPr>
         <w:drawing>
           <wp:inline distT="0" distB="0" distL="0" distR="0">
@@ -31566,7 +31618,7 @@
         <w:pStyle w:val="Ttulo3"/>
         <w:jc w:val="center"/>
       </w:pPr>
-      <w:bookmarkStart w:id="19" w:name="_Toc353236204"/>
+      <w:bookmarkStart w:id="20" w:name="_Toc353236934"/>
       <w:r>
         <w:lastRenderedPageBreak/>
         <w:t>Dia</w:t>
@@ -31577,7 +31629,7 @@
       <w:r>
         <w:t>Consultar alumno</w:t>
       </w:r>
-      <w:bookmarkEnd w:id="19"/>
+      <w:bookmarkEnd w:id="20"/>
     </w:p>
     <w:p/>
     <w:p>
@@ -31591,7 +31643,7 @@
         <w:rPr>
           <w:rFonts w:ascii="Arial" w:hAnsi="Arial" w:cs="Arial"/>
           <w:noProof/>
-          <w:lang w:eastAsia="ja-JP"/>
+          <w:lang w:eastAsia="zh-TW"/>
         </w:rPr>
         <w:drawing>
           <wp:inline distT="0" distB="0" distL="0" distR="0">
@@ -31700,8 +31752,8 @@
           <w:szCs w:val="36"/>
         </w:rPr>
       </w:pPr>
-      <w:bookmarkStart w:id="20" w:name="_Toc351583866"/>
-      <w:bookmarkStart w:id="21" w:name="_Toc353236205"/>
+      <w:bookmarkStart w:id="21" w:name="_Toc351583866"/>
+      <w:bookmarkStart w:id="22" w:name="_Toc353236935"/>
       <w:r>
         <w:rPr>
           <w:sz w:val="36"/>
@@ -31710,8 +31762,8 @@
         <w:lastRenderedPageBreak/>
         <w:t>Análisis</w:t>
       </w:r>
-      <w:bookmarkEnd w:id="20"/>
       <w:bookmarkEnd w:id="21"/>
+      <w:bookmarkEnd w:id="22"/>
     </w:p>
     <w:p>
       <w:pPr>
@@ -31734,8 +31786,8 @@
           <w:szCs w:val="28"/>
         </w:rPr>
       </w:pPr>
-      <w:bookmarkStart w:id="22" w:name="_Toc351583867"/>
-      <w:bookmarkStart w:id="23" w:name="_Toc353236206"/>
+      <w:bookmarkStart w:id="23" w:name="_Toc351583867"/>
+      <w:bookmarkStart w:id="24" w:name="_Toc353236936"/>
       <w:r>
         <w:rPr>
           <w:b/>
@@ -31745,8 +31797,8 @@
         </w:rPr>
         <w:t>Identificar clases, atributos y relaciones</w:t>
       </w:r>
-      <w:bookmarkEnd w:id="22"/>
       <w:bookmarkEnd w:id="23"/>
+      <w:bookmarkEnd w:id="24"/>
     </w:p>
     <w:p>
       <w:pPr>
@@ -31795,13 +31847,13 @@
         <w:pStyle w:val="Ttulo3"/>
         <w:jc w:val="center"/>
       </w:pPr>
-      <w:bookmarkStart w:id="24" w:name="_Toc351583868"/>
-      <w:bookmarkStart w:id="25" w:name="_Toc353236207"/>
+      <w:bookmarkStart w:id="25" w:name="_Toc351583868"/>
+      <w:bookmarkStart w:id="26" w:name="_Toc353236937"/>
       <w:r>
         <w:t>Clase: Fundación</w:t>
       </w:r>
-      <w:bookmarkEnd w:id="24"/>
       <w:bookmarkEnd w:id="25"/>
+      <w:bookmarkEnd w:id="26"/>
     </w:p>
     <w:p/>
     <w:p>
@@ -31985,13 +32037,13 @@
         <w:pStyle w:val="Ttulo3"/>
         <w:jc w:val="center"/>
       </w:pPr>
-      <w:bookmarkStart w:id="26" w:name="_Toc351583869"/>
-      <w:bookmarkStart w:id="27" w:name="_Toc353236208"/>
+      <w:bookmarkStart w:id="27" w:name="_Toc351583869"/>
+      <w:bookmarkStart w:id="28" w:name="_Toc353236938"/>
       <w:r>
         <w:t>Clase: Categoría</w:t>
       </w:r>
-      <w:bookmarkEnd w:id="26"/>
       <w:bookmarkEnd w:id="27"/>
+      <w:bookmarkEnd w:id="28"/>
     </w:p>
     <w:p/>
     <w:p>
@@ -32147,14 +32199,14 @@
         <w:pStyle w:val="Ttulo3"/>
         <w:jc w:val="center"/>
       </w:pPr>
-      <w:bookmarkStart w:id="28" w:name="_Toc351583870"/>
-      <w:bookmarkStart w:id="29" w:name="_Toc353236209"/>
+      <w:bookmarkStart w:id="29" w:name="_Toc351583870"/>
+      <w:bookmarkStart w:id="30" w:name="_Toc353236939"/>
       <w:r>
         <w:lastRenderedPageBreak/>
         <w:t>Clase: Equipo</w:t>
       </w:r>
-      <w:bookmarkEnd w:id="28"/>
       <w:bookmarkEnd w:id="29"/>
+      <w:bookmarkEnd w:id="30"/>
     </w:p>
     <w:p/>
     <w:p>
@@ -32303,13 +32355,13 @@
         <w:pStyle w:val="Ttulo3"/>
         <w:jc w:val="center"/>
       </w:pPr>
-      <w:bookmarkStart w:id="30" w:name="_Toc351583871"/>
-      <w:bookmarkStart w:id="31" w:name="_Toc353236210"/>
+      <w:bookmarkStart w:id="31" w:name="_Toc351583871"/>
+      <w:bookmarkStart w:id="32" w:name="_Toc353236940"/>
       <w:r>
         <w:t>Clase: Temporada</w:t>
       </w:r>
-      <w:bookmarkEnd w:id="30"/>
       <w:bookmarkEnd w:id="31"/>
+      <w:bookmarkEnd w:id="32"/>
     </w:p>
     <w:p/>
     <w:p>
@@ -32451,13 +32503,13 @@
         <w:pStyle w:val="Ttulo3"/>
         <w:jc w:val="center"/>
       </w:pPr>
-      <w:bookmarkStart w:id="32" w:name="_Toc351583872"/>
-      <w:bookmarkStart w:id="33" w:name="_Toc353236211"/>
+      <w:bookmarkStart w:id="33" w:name="_Toc351583872"/>
+      <w:bookmarkStart w:id="34" w:name="_Toc353236941"/>
       <w:r>
         <w:t>Clase: Rango (clase de asociación entre las clases Entrenador y Equipo)</w:t>
       </w:r>
-      <w:bookmarkEnd w:id="32"/>
       <w:bookmarkEnd w:id="33"/>
+      <w:bookmarkEnd w:id="34"/>
     </w:p>
     <w:p/>
     <w:p>
@@ -32558,8 +32610,8 @@
         <w:pStyle w:val="Ttulo3"/>
         <w:jc w:val="center"/>
       </w:pPr>
-      <w:bookmarkStart w:id="34" w:name="_Toc351583873"/>
-      <w:bookmarkStart w:id="35" w:name="_Toc353236212"/>
+      <w:bookmarkStart w:id="35" w:name="_Toc351583873"/>
+      <w:bookmarkStart w:id="36" w:name="_Toc353236942"/>
       <w:r>
         <w:lastRenderedPageBreak/>
         <w:t>Clase: Pago Temporada</w:t>
@@ -32567,8 +32619,8 @@
       <w:r>
         <w:t xml:space="preserve"> (clase de asociación entre las clases Temporada y Alumno)</w:t>
       </w:r>
-      <w:bookmarkEnd w:id="34"/>
       <w:bookmarkEnd w:id="35"/>
+      <w:bookmarkEnd w:id="36"/>
     </w:p>
     <w:p/>
     <w:p>
@@ -32638,13 +32690,13 @@
         <w:pStyle w:val="Ttulo3"/>
         <w:jc w:val="center"/>
       </w:pPr>
-      <w:bookmarkStart w:id="36" w:name="_Toc351583874"/>
-      <w:bookmarkStart w:id="37" w:name="_Toc353236213"/>
+      <w:bookmarkStart w:id="37" w:name="_Toc351583874"/>
+      <w:bookmarkStart w:id="38" w:name="_Toc353236943"/>
       <w:r>
         <w:t>Clase: Cuota Precio</w:t>
       </w:r>
-      <w:bookmarkEnd w:id="36"/>
       <w:bookmarkEnd w:id="37"/>
+      <w:bookmarkEnd w:id="38"/>
     </w:p>
     <w:p/>
     <w:p>
@@ -32786,13 +32838,13 @@
         <w:pStyle w:val="Ttulo3"/>
         <w:jc w:val="center"/>
       </w:pPr>
-      <w:bookmarkStart w:id="38" w:name="_Toc351583875"/>
-      <w:bookmarkStart w:id="39" w:name="_Toc353236214"/>
+      <w:bookmarkStart w:id="39" w:name="_Toc351583875"/>
+      <w:bookmarkStart w:id="40" w:name="_Toc353236944"/>
       <w:r>
         <w:t>Clase: Alumno</w:t>
       </w:r>
-      <w:bookmarkEnd w:id="38"/>
       <w:bookmarkEnd w:id="39"/>
+      <w:bookmarkEnd w:id="40"/>
     </w:p>
     <w:p/>
     <w:p>
@@ -33207,8 +33259,8 @@
         <w:pStyle w:val="Ttulo3"/>
         <w:jc w:val="center"/>
       </w:pPr>
-      <w:bookmarkStart w:id="40" w:name="_Toc351583876"/>
-      <w:bookmarkStart w:id="41" w:name="_Toc353236215"/>
+      <w:bookmarkStart w:id="41" w:name="_Toc351583876"/>
+      <w:bookmarkStart w:id="42" w:name="_Toc353236945"/>
       <w:r>
         <w:t>Clase: Entrenador (clase de especialización</w:t>
       </w:r>
@@ -33218,8 +33270,8 @@
       <w:r>
         <w:t>)</w:t>
       </w:r>
-      <w:bookmarkEnd w:id="40"/>
       <w:bookmarkEnd w:id="41"/>
+      <w:bookmarkEnd w:id="42"/>
     </w:p>
     <w:p/>
     <w:p>
@@ -33296,16 +33348,16 @@
         <w:pStyle w:val="Ttulo3"/>
         <w:jc w:val="center"/>
       </w:pPr>
-      <w:bookmarkStart w:id="42" w:name="_Toc351583877"/>
-      <w:bookmarkStart w:id="43" w:name="_Toc353236216"/>
+      <w:bookmarkStart w:id="43" w:name="_Toc351583877"/>
+      <w:bookmarkStart w:id="44" w:name="_Toc353236946"/>
       <w:r>
         <w:t>Clase: Grupo</w:t>
       </w:r>
       <w:r>
         <w:t xml:space="preserve"> Entrenamiento</w:t>
       </w:r>
-      <w:bookmarkEnd w:id="42"/>
       <w:bookmarkEnd w:id="43"/>
+      <w:bookmarkEnd w:id="44"/>
     </w:p>
     <w:p/>
     <w:p>
@@ -33447,13 +33499,13 @@
         <w:pStyle w:val="Ttulo3"/>
         <w:jc w:val="center"/>
       </w:pPr>
-      <w:bookmarkStart w:id="44" w:name="_Toc351583878"/>
-      <w:bookmarkStart w:id="45" w:name="_Toc353236217"/>
+      <w:bookmarkStart w:id="45" w:name="_Toc351583878"/>
+      <w:bookmarkStart w:id="46" w:name="_Toc353236947"/>
       <w:r>
         <w:t>Clase: Usuario</w:t>
       </w:r>
-      <w:bookmarkEnd w:id="44"/>
       <w:bookmarkEnd w:id="45"/>
+      <w:bookmarkEnd w:id="46"/>
     </w:p>
     <w:p/>
     <w:p>
@@ -33657,16 +33709,16 @@
         <w:pStyle w:val="Ttulo3"/>
         <w:jc w:val="center"/>
       </w:pPr>
-      <w:bookmarkStart w:id="46" w:name="_Toc351583879"/>
-      <w:bookmarkStart w:id="47" w:name="_Toc353236218"/>
+      <w:bookmarkStart w:id="47" w:name="_Toc351583879"/>
+      <w:bookmarkStart w:id="48" w:name="_Toc353236948"/>
       <w:r>
         <w:t>Clase: Pago Actividad</w:t>
       </w:r>
       <w:r>
         <w:t xml:space="preserve"> (clase de asociación entre Alumno y Actividad)</w:t>
       </w:r>
-      <w:bookmarkEnd w:id="46"/>
       <w:bookmarkEnd w:id="47"/>
+      <w:bookmarkEnd w:id="48"/>
     </w:p>
     <w:p/>
     <w:p>
@@ -33754,13 +33806,13 @@
         <w:pStyle w:val="Ttulo3"/>
         <w:jc w:val="center"/>
       </w:pPr>
-      <w:bookmarkStart w:id="48" w:name="_Toc351583880"/>
-      <w:bookmarkStart w:id="49" w:name="_Toc353236219"/>
+      <w:bookmarkStart w:id="49" w:name="_Toc351583880"/>
+      <w:bookmarkStart w:id="50" w:name="_Toc353236949"/>
       <w:r>
         <w:t>Clase: Actividad</w:t>
       </w:r>
-      <w:bookmarkEnd w:id="48"/>
       <w:bookmarkEnd w:id="49"/>
+      <w:bookmarkEnd w:id="50"/>
     </w:p>
     <w:p/>
     <w:p>
@@ -33915,8 +33967,8 @@
           <w:szCs w:val="28"/>
         </w:rPr>
       </w:pPr>
-      <w:bookmarkStart w:id="50" w:name="_Toc351583881"/>
-      <w:bookmarkStart w:id="51" w:name="_Toc353236220"/>
+      <w:bookmarkStart w:id="51" w:name="_Toc351583881"/>
+      <w:bookmarkStart w:id="52" w:name="_Toc353236950"/>
       <w:r>
         <w:rPr>
           <w:b/>
@@ -33926,8 +33978,8 @@
         </w:rPr>
         <w:t>Modelado estático – Diagrama de clases</w:t>
       </w:r>
-      <w:bookmarkEnd w:id="50"/>
       <w:bookmarkEnd w:id="51"/>
+      <w:bookmarkEnd w:id="52"/>
     </w:p>
     <w:p/>
     <w:p>
@@ -34083,7 +34135,7 @@
         <w:rPr>
           <w:rFonts w:asciiTheme="majorHAnsi" w:hAnsiTheme="majorHAnsi" w:cstheme="majorHAnsi"/>
           <w:noProof/>
-          <w:lang w:eastAsia="ja-JP"/>
+          <w:lang w:eastAsia="zh-TW"/>
         </w:rPr>
         <w:drawing>
           <wp:inline distT="0" distB="0" distL="0" distR="0">
@@ -34158,8 +34210,8 @@
           <w:szCs w:val="28"/>
         </w:rPr>
       </w:pPr>
-      <w:bookmarkStart w:id="52" w:name="_Toc351583882"/>
-      <w:bookmarkStart w:id="53" w:name="_Toc353236221"/>
+      <w:bookmarkStart w:id="53" w:name="_Toc351583882"/>
+      <w:bookmarkStart w:id="54" w:name="_Toc353236951"/>
       <w:r>
         <w:rPr>
           <w:b/>
@@ -34170,8 +34222,8 @@
         <w:lastRenderedPageBreak/>
         <w:t>Modelado del comportamiento externo – Contratos</w:t>
       </w:r>
-      <w:bookmarkEnd w:id="52"/>
       <w:bookmarkEnd w:id="53"/>
+      <w:bookmarkEnd w:id="54"/>
     </w:p>
     <w:p/>
     <w:p>
@@ -34279,19 +34331,19 @@
         <w:pStyle w:val="Ttulo3"/>
         <w:jc w:val="center"/>
       </w:pPr>
-      <w:bookmarkStart w:id="54" w:name="_Toc351583883"/>
-      <w:bookmarkStart w:id="55" w:name="_Toc353236222"/>
+      <w:bookmarkStart w:id="55" w:name="_Toc351583883"/>
+      <w:bookmarkStart w:id="56" w:name="_Toc353236952"/>
       <w:r>
         <w:t>Contratos de Caso de uso: D</w:t>
       </w:r>
       <w:r>
         <w:t>ar de alta un usuario</w:t>
       </w:r>
-      <w:bookmarkEnd w:id="54"/>
+      <w:bookmarkEnd w:id="55"/>
       <w:r>
         <w:t>.</w:t>
       </w:r>
-      <w:bookmarkEnd w:id="55"/>
+      <w:bookmarkEnd w:id="56"/>
     </w:p>
     <w:p>
       <w:pPr>
@@ -36007,8 +36059,8 @@
           <w:rFonts w:cstheme="majorHAnsi"/>
         </w:rPr>
       </w:pPr>
-      <w:bookmarkStart w:id="56" w:name="_Toc351583884"/>
-      <w:bookmarkStart w:id="57" w:name="_Toc353236223"/>
+      <w:bookmarkStart w:id="57" w:name="_Toc351583884"/>
+      <w:bookmarkStart w:id="58" w:name="_Toc353236953"/>
       <w:r>
         <w:t>Contratos de Caso de uso:</w:t>
       </w:r>
@@ -36024,14 +36076,14 @@
         </w:rPr>
         <w:t xml:space="preserve"> Alumno</w:t>
       </w:r>
-      <w:bookmarkEnd w:id="56"/>
+      <w:bookmarkEnd w:id="57"/>
       <w:r>
         <w:rPr>
           <w:rFonts w:cstheme="majorHAnsi"/>
         </w:rPr>
         <w:t>.</w:t>
       </w:r>
-      <w:bookmarkEnd w:id="57"/>
+      <w:bookmarkEnd w:id="58"/>
     </w:p>
     <w:p>
       <w:pPr>
@@ -37963,7 +38015,7 @@
           <w:b/>
         </w:rPr>
       </w:pPr>
-      <w:bookmarkStart w:id="58" w:name="_Toc352183728"/>
+      <w:bookmarkStart w:id="59" w:name="_Toc352183728"/>
     </w:p>
     <w:p>
       <w:pPr>
@@ -38103,7 +38155,7 @@
         <w:lastRenderedPageBreak/>
         <w:t>Descomposición del sistema en subsistemas de diseño para obtener la arquitectura del sistema.</w:t>
       </w:r>
-      <w:bookmarkEnd w:id="58"/>
+      <w:bookmarkEnd w:id="59"/>
     </w:p>
     <w:p>
       <w:pPr>
@@ -38127,11 +38179,11 @@
           <w:szCs w:val="28"/>
         </w:rPr>
       </w:pPr>
-      <w:bookmarkStart w:id="59" w:name="_Toc352076488"/>
-      <w:bookmarkStart w:id="60" w:name="_Toc352076648"/>
-      <w:bookmarkStart w:id="61" w:name="_Toc352077262"/>
-      <w:bookmarkStart w:id="62" w:name="_Toc352183729"/>
-      <w:bookmarkStart w:id="63" w:name="_Toc353236224"/>
+      <w:bookmarkStart w:id="60" w:name="_Toc352076488"/>
+      <w:bookmarkStart w:id="61" w:name="_Toc352076648"/>
+      <w:bookmarkStart w:id="62" w:name="_Toc352077262"/>
+      <w:bookmarkStart w:id="63" w:name="_Toc352183729"/>
+      <w:bookmarkStart w:id="64" w:name="_Toc353236954"/>
       <w:r>
         <w:rPr>
           <w:rFonts w:ascii="Arial" w:eastAsia="Times New Roman" w:hAnsi="Arial" w:cs="Times New Roman"/>
@@ -38142,9 +38194,9 @@
         </w:rPr>
         <w:t>Establecer la arquitectura del sistema</w:t>
       </w:r>
-      <w:bookmarkEnd w:id="59"/>
       <w:bookmarkEnd w:id="60"/>
       <w:bookmarkEnd w:id="61"/>
+      <w:bookmarkEnd w:id="62"/>
       <w:r>
         <w:rPr>
           <w:rFonts w:ascii="Arial" w:eastAsia="Times New Roman" w:hAnsi="Arial" w:cs="Times New Roman"/>
@@ -38155,8 +38207,8 @@
         </w:rPr>
         <w:t>.</w:t>
       </w:r>
-      <w:bookmarkEnd w:id="62"/>
       <w:bookmarkEnd w:id="63"/>
+      <w:bookmarkEnd w:id="64"/>
     </w:p>
     <w:p>
       <w:pPr>
@@ -38286,8 +38338,8 @@
           <w:szCs w:val="28"/>
         </w:rPr>
       </w:pPr>
-      <w:bookmarkStart w:id="64" w:name="_Toc352183730"/>
-      <w:bookmarkStart w:id="65" w:name="_Toc353236225"/>
+      <w:bookmarkStart w:id="65" w:name="_Toc352183730"/>
+      <w:bookmarkStart w:id="66" w:name="_Toc353236955"/>
       <w:r>
         <w:rPr>
           <w:rFonts w:ascii="Arial" w:eastAsia="Times New Roman" w:hAnsi="Arial" w:cs="Times New Roman"/>
@@ -38298,8 +38350,8 @@
         </w:rPr>
         <w:t>Subsistemas funcionales.</w:t>
       </w:r>
-      <w:bookmarkEnd w:id="64"/>
       <w:bookmarkEnd w:id="65"/>
+      <w:bookmarkEnd w:id="66"/>
     </w:p>
     <w:p>
       <w:pPr>
@@ -38380,8 +38432,8 @@
           <w:szCs w:val="28"/>
         </w:rPr>
       </w:pPr>
-      <w:bookmarkStart w:id="66" w:name="_Toc352183731"/>
-      <w:bookmarkStart w:id="67" w:name="_Toc353236226"/>
+      <w:bookmarkStart w:id="67" w:name="_Toc352183731"/>
+      <w:bookmarkStart w:id="68" w:name="_Toc353236956"/>
       <w:r>
         <w:rPr>
           <w:rFonts w:ascii="Arial" w:eastAsia="Times New Roman" w:hAnsi="Arial" w:cs="Times New Roman"/>
@@ -38392,8 +38444,8 @@
         </w:rPr>
         <w:t>Requerimientos no funcionales.</w:t>
       </w:r>
-      <w:bookmarkEnd w:id="66"/>
       <w:bookmarkEnd w:id="67"/>
+      <w:bookmarkEnd w:id="68"/>
     </w:p>
     <w:p>
       <w:pPr>
@@ -38689,10 +38741,10 @@
           <w:szCs w:val="28"/>
         </w:rPr>
       </w:pPr>
-      <w:bookmarkStart w:id="68" w:name="_Toc352076489"/>
-      <w:bookmarkStart w:id="69" w:name="_Toc352077263"/>
-      <w:bookmarkStart w:id="70" w:name="_Toc352183732"/>
-      <w:bookmarkStart w:id="71" w:name="_Toc353236227"/>
+      <w:bookmarkStart w:id="69" w:name="_Toc352076489"/>
+      <w:bookmarkStart w:id="70" w:name="_Toc352077263"/>
+      <w:bookmarkStart w:id="71" w:name="_Toc352183732"/>
+      <w:bookmarkStart w:id="72" w:name="_Toc353236957"/>
       <w:r>
         <w:rPr>
           <w:rFonts w:ascii="Arial" w:eastAsia="Times New Roman" w:hAnsi="Arial" w:cs="Times New Roman"/>
@@ -38703,8 +38755,8 @@
         </w:rPr>
         <w:t>Objetivos de diseño</w:t>
       </w:r>
-      <w:bookmarkEnd w:id="68"/>
       <w:bookmarkEnd w:id="69"/>
+      <w:bookmarkEnd w:id="70"/>
       <w:r>
         <w:rPr>
           <w:rFonts w:ascii="Arial" w:eastAsia="Times New Roman" w:hAnsi="Arial" w:cs="Times New Roman"/>
@@ -38715,8 +38767,8 @@
         </w:rPr>
         <w:t>.</w:t>
       </w:r>
-      <w:bookmarkEnd w:id="70"/>
       <w:bookmarkEnd w:id="71"/>
+      <w:bookmarkEnd w:id="72"/>
     </w:p>
     <w:p>
       <w:pPr>
@@ -38840,7 +38892,7 @@
           <w:szCs w:val="28"/>
         </w:rPr>
       </w:pPr>
-      <w:bookmarkStart w:id="72" w:name="_Toc352183733"/>
+      <w:bookmarkStart w:id="73" w:name="_Toc352183733"/>
     </w:p>
     <w:p>
       <w:pPr>
@@ -38856,7 +38908,7 @@
           <w:szCs w:val="28"/>
         </w:rPr>
       </w:pPr>
-      <w:bookmarkStart w:id="73" w:name="_Toc353236228"/>
+      <w:bookmarkStart w:id="74" w:name="_Toc353236958"/>
       <w:r>
         <w:rPr>
           <w:rFonts w:ascii="Arial" w:eastAsia="Times New Roman" w:hAnsi="Arial" w:cs="Times New Roman"/>
@@ -38867,8 +38919,8 @@
         </w:rPr>
         <w:t>Determinación de la arquitectura.</w:t>
       </w:r>
-      <w:bookmarkEnd w:id="72"/>
       <w:bookmarkEnd w:id="73"/>
+      <w:bookmarkEnd w:id="74"/>
     </w:p>
     <w:p>
       <w:pPr>
@@ -38968,16 +39020,16 @@
           <w:rFonts w:eastAsia="Times New Roman"/>
         </w:rPr>
       </w:pPr>
-      <w:bookmarkStart w:id="74" w:name="_Toc352183734"/>
-      <w:bookmarkStart w:id="75" w:name="_Toc353236229"/>
+      <w:bookmarkStart w:id="75" w:name="_Toc352183734"/>
+      <w:bookmarkStart w:id="76" w:name="_Toc353236959"/>
       <w:r>
         <w:rPr>
           <w:rFonts w:eastAsia="Times New Roman"/>
         </w:rPr>
         <w:t>Diagrama arquitectura software de tres capas cerradas</w:t>
       </w:r>
-      <w:bookmarkEnd w:id="74"/>
       <w:bookmarkEnd w:id="75"/>
+      <w:bookmarkEnd w:id="76"/>
     </w:p>
     <w:p>
       <w:pPr>
@@ -38996,7 +39048,7 @@
         <w:rPr>
           <w:rFonts w:ascii="Times New Roman" w:eastAsia="Times New Roman" w:hAnsi="Times New Roman" w:cs="Times New Roman"/>
           <w:noProof/>
-          <w:lang w:eastAsia="ja-JP"/>
+          <w:lang w:eastAsia="zh-TW"/>
         </w:rPr>
         <w:lastRenderedPageBreak/>
         <w:drawing>
@@ -39095,7 +39147,7 @@
           <w:szCs w:val="28"/>
         </w:rPr>
       </w:pPr>
-      <w:bookmarkStart w:id="76" w:name="_Toc352183735"/>
+      <w:bookmarkStart w:id="77" w:name="_Toc352183735"/>
       <w:r>
         <w:rPr>
           <w:rFonts w:ascii="Arial" w:eastAsia="Times New Roman" w:hAnsi="Arial" w:cs="Times New Roman"/>
@@ -39121,7 +39173,7 @@
           <w:szCs w:val="28"/>
         </w:rPr>
       </w:pPr>
-      <w:bookmarkStart w:id="77" w:name="_Toc353236230"/>
+      <w:bookmarkStart w:id="78" w:name="_Toc353236960"/>
       <w:r>
         <w:rPr>
           <w:rFonts w:ascii="Arial" w:eastAsia="Times New Roman" w:hAnsi="Arial" w:cs="Times New Roman"/>
@@ -39143,8 +39195,8 @@
         </w:rPr>
         <w:t>:Diagramas de paquetes</w:t>
       </w:r>
-      <w:bookmarkEnd w:id="76"/>
       <w:bookmarkEnd w:id="77"/>
+      <w:bookmarkEnd w:id="78"/>
     </w:p>
     <w:p>
       <w:pPr>
@@ -39202,16 +39254,16 @@
           <w:rFonts w:eastAsia="Times New Roman"/>
         </w:rPr>
       </w:pPr>
-      <w:bookmarkStart w:id="78" w:name="_Toc352183736"/>
-      <w:bookmarkStart w:id="79" w:name="_Toc353236231"/>
+      <w:bookmarkStart w:id="79" w:name="_Toc352183736"/>
+      <w:bookmarkStart w:id="80" w:name="_Toc353236961"/>
       <w:r>
         <w:rPr>
           <w:rFonts w:eastAsia="Times New Roman"/>
         </w:rPr>
         <w:t>Diagrama de paquetes de la lógica de aplicación</w:t>
       </w:r>
-      <w:bookmarkEnd w:id="78"/>
       <w:bookmarkEnd w:id="79"/>
+      <w:bookmarkEnd w:id="80"/>
     </w:p>
     <w:p>
       <w:pPr>
@@ -39237,7 +39289,7 @@
         <w:rPr>
           <w:rFonts w:eastAsia="Times New Roman"/>
           <w:noProof/>
-          <w:lang w:eastAsia="ja-JP"/>
+          <w:lang w:eastAsia="zh-TW"/>
         </w:rPr>
         <w:drawing>
           <wp:inline distT="0" distB="0" distL="0" distR="0">
@@ -39351,7 +39403,7 @@
         </w:rPr>
         <w:tab/>
       </w:r>
-      <w:bookmarkStart w:id="80" w:name="_Toc352183738"/>
+      <w:bookmarkStart w:id="81" w:name="_Toc352183738"/>
     </w:p>
     <w:p>
       <w:pPr>
@@ -39380,7 +39432,7 @@
           <w:rFonts w:eastAsia="Times New Roman"/>
         </w:rPr>
       </w:pPr>
-      <w:bookmarkStart w:id="81" w:name="_Toc353236232"/>
+      <w:bookmarkStart w:id="82" w:name="_Toc353236962"/>
       <w:r>
         <w:rPr>
           <w:rFonts w:eastAsia="Times New Roman"/>
@@ -39388,8 +39440,8 @@
         <w:lastRenderedPageBreak/>
         <w:t>Diagrama de nueva arquitectura software del sistema</w:t>
       </w:r>
-      <w:bookmarkEnd w:id="80"/>
       <w:bookmarkEnd w:id="81"/>
+      <w:bookmarkEnd w:id="82"/>
     </w:p>
     <w:p>
       <w:pPr>
@@ -39421,7 +39473,7 @@
         <w:rPr>
           <w:rFonts w:eastAsia="Times New Roman"/>
           <w:noProof/>
-          <w:lang w:eastAsia="ja-JP"/>
+          <w:lang w:eastAsia="zh-TW"/>
         </w:rPr>
         <w:drawing>
           <wp:inline distT="0" distB="0" distL="0" distR="0">
@@ -39527,7 +39579,7 @@
           <w:szCs w:val="36"/>
         </w:rPr>
       </w:pPr>
-      <w:bookmarkStart w:id="82" w:name="_Toc352183739"/>
+      <w:bookmarkStart w:id="83" w:name="_Toc352183739"/>
       <w:r>
         <w:rPr>
           <w:rFonts w:ascii="Arial" w:eastAsia="Times New Roman" w:hAnsi="Arial" w:cs="Times New Roman"/>
@@ -39553,7 +39605,7 @@
           <w:szCs w:val="36"/>
         </w:rPr>
       </w:pPr>
-      <w:bookmarkStart w:id="83" w:name="_Toc353236233"/>
+      <w:bookmarkStart w:id="84" w:name="_Toc353236963"/>
       <w:r>
         <w:rPr>
           <w:rFonts w:ascii="Arial" w:eastAsia="Times New Roman" w:hAnsi="Arial" w:cs="Times New Roman"/>
@@ -39565,8 +39617,8 @@
         <w:lastRenderedPageBreak/>
         <w:t>Obtener Diagrama de Despliegue de Diseño.</w:t>
       </w:r>
-      <w:bookmarkEnd w:id="82"/>
       <w:bookmarkEnd w:id="83"/>
+      <w:bookmarkEnd w:id="84"/>
     </w:p>
     <w:p>
       <w:pPr>
@@ -39848,7 +39900,7 @@
           <w:szCs w:val="24"/>
         </w:rPr>
       </w:pPr>
-      <w:bookmarkStart w:id="84" w:name="_Toc352183740"/>
+      <w:bookmarkStart w:id="85" w:name="_Toc352183740"/>
       <w:r>
         <w:rPr>
           <w:rFonts w:ascii="Arial" w:eastAsia="Times New Roman" w:hAnsi="Arial" w:cs="Arial"/>
@@ -39867,7 +39919,7 @@
           <w:rFonts w:eastAsia="Times New Roman"/>
         </w:rPr>
       </w:pPr>
-      <w:bookmarkStart w:id="85" w:name="_Toc353236234"/>
+      <w:bookmarkStart w:id="86" w:name="_Toc353236964"/>
       <w:r>
         <w:rPr>
           <w:rFonts w:eastAsia="Times New Roman"/>
@@ -39875,8 +39927,8 @@
         <w:lastRenderedPageBreak/>
         <w:t>Diagrama de despliegue de diseño</w:t>
       </w:r>
-      <w:bookmarkEnd w:id="84"/>
       <w:bookmarkEnd w:id="85"/>
+      <w:bookmarkEnd w:id="86"/>
     </w:p>
     <w:p>
       <w:pPr>
@@ -39895,7 +39947,7 @@
         <w:rPr>
           <w:rFonts w:ascii="Times New Roman" w:eastAsia="Times New Roman" w:hAnsi="Times New Roman" w:cs="Times New Roman"/>
           <w:noProof/>
-          <w:lang w:eastAsia="ja-JP"/>
+          <w:lang w:eastAsia="zh-TW"/>
         </w:rPr>
         <w:drawing>
           <wp:inline distT="0" distB="0" distL="0" distR="0">
@@ -40005,8 +40057,8 @@
           <w:szCs w:val="36"/>
         </w:rPr>
       </w:pPr>
-      <w:bookmarkStart w:id="86" w:name="_Toc352183741"/>
-      <w:bookmarkStart w:id="87" w:name="_Toc353236235"/>
+      <w:bookmarkStart w:id="87" w:name="_Toc352183741"/>
+      <w:bookmarkStart w:id="88" w:name="_Toc353236965"/>
       <w:r>
         <w:rPr>
           <w:rFonts w:ascii="Arial" w:eastAsia="Times New Roman" w:hAnsi="Arial" w:cs="Times New Roman"/>
@@ -40017,8 +40069,8 @@
         </w:rPr>
         <w:t>Modelar Diagrama de componentes.</w:t>
       </w:r>
-      <w:bookmarkEnd w:id="86"/>
       <w:bookmarkEnd w:id="87"/>
+      <w:bookmarkEnd w:id="88"/>
     </w:p>
     <w:p>
       <w:pPr>
@@ -40327,16 +40379,16 @@
           <w:rFonts w:eastAsia="Times New Roman"/>
         </w:rPr>
       </w:pPr>
-      <w:bookmarkStart w:id="88" w:name="_Toc352183744"/>
-      <w:bookmarkStart w:id="89" w:name="_Toc353236236"/>
+      <w:bookmarkStart w:id="89" w:name="_Toc352183744"/>
+      <w:bookmarkStart w:id="90" w:name="_Toc353236966"/>
       <w:r>
         <w:rPr>
           <w:rFonts w:eastAsia="Times New Roman"/>
         </w:rPr>
         <w:t>Subsistema Gestión de alumnos</w:t>
       </w:r>
-      <w:bookmarkEnd w:id="88"/>
       <w:bookmarkEnd w:id="89"/>
+      <w:bookmarkEnd w:id="90"/>
     </w:p>
     <w:p/>
     <w:p>
@@ -40356,7 +40408,7 @@
         <w:rPr>
           <w:rFonts w:ascii="Times New Roman" w:eastAsia="Times New Roman" w:hAnsi="Times New Roman" w:cs="Times New Roman"/>
           <w:noProof/>
-          <w:lang w:eastAsia="ja-JP"/>
+          <w:lang w:eastAsia="zh-TW"/>
         </w:rPr>
         <w:drawing>
           <wp:inline distT="0" distB="0" distL="0" distR="0">
@@ -40510,7 +40562,7 @@
           <w:szCs w:val="24"/>
         </w:rPr>
       </w:pPr>
-      <w:bookmarkStart w:id="90" w:name="_Toc352183745"/>
+      <w:bookmarkStart w:id="91" w:name="_Toc352183745"/>
     </w:p>
     <w:p>
       <w:pPr>
@@ -40585,7 +40637,7 @@
           <w:rFonts w:eastAsia="Times New Roman"/>
         </w:rPr>
       </w:pPr>
-      <w:bookmarkStart w:id="91" w:name="_Toc353236237"/>
+      <w:bookmarkStart w:id="92" w:name="_Toc353236967"/>
       <w:r>
         <w:rPr>
           <w:rFonts w:eastAsia="Times New Roman"/>
@@ -40599,15 +40651,15 @@
         </w:rPr>
         <w:t>usuarios</w:t>
       </w:r>
-      <w:bookmarkEnd w:id="90"/>
       <w:bookmarkEnd w:id="91"/>
+      <w:bookmarkEnd w:id="92"/>
     </w:p>
     <w:p/>
     <w:p>
       <w:r>
         <w:rPr>
           <w:noProof/>
-          <w:lang w:eastAsia="ja-JP"/>
+          <w:lang w:eastAsia="zh-TW"/>
         </w:rPr>
         <w:drawing>
           <wp:inline distT="0" distB="0" distL="0" distR="0">
@@ -40743,7 +40795,7 @@
         </w:rPr>
         <w:tab/>
       </w:r>
-      <w:bookmarkStart w:id="92" w:name="_Toc352183746"/>
+      <w:bookmarkStart w:id="93" w:name="_Toc352183746"/>
     </w:p>
     <w:p>
       <w:pPr>
@@ -40857,7 +40909,7 @@
           <w:rFonts w:eastAsia="Times New Roman"/>
         </w:rPr>
       </w:pPr>
-      <w:bookmarkStart w:id="93" w:name="_Toc353236238"/>
+      <w:bookmarkStart w:id="94" w:name="_Toc353236968"/>
       <w:r>
         <w:rPr>
           <w:rFonts w:eastAsia="Times New Roman"/>
@@ -40865,8 +40917,8 @@
         <w:lastRenderedPageBreak/>
         <w:t>Diagrama de componentes</w:t>
       </w:r>
-      <w:bookmarkEnd w:id="92"/>
       <w:bookmarkEnd w:id="93"/>
+      <w:bookmarkEnd w:id="94"/>
     </w:p>
     <w:p>
       <w:pPr>
@@ -40895,12 +40947,12 @@
           <w:rFonts w:eastAsia="Times New Roman"/>
         </w:rPr>
       </w:pPr>
-      <w:bookmarkStart w:id="94" w:name="_Toc352761525"/>
+      <w:bookmarkStart w:id="95" w:name="_Toc352761525"/>
       <w:r>
         <w:rPr>
           <w:rFonts w:eastAsia="Times New Roman"/>
           <w:noProof/>
-          <w:lang w:eastAsia="ja-JP"/>
+          <w:lang w:eastAsia="zh-TW"/>
         </w:rPr>
         <w:drawing>
           <wp:inline distT="0" distB="0" distL="0" distR="0">
@@ -40951,7 +41003,7 @@
           </wp:inline>
         </w:drawing>
       </w:r>
-      <w:bookmarkEnd w:id="94"/>
+      <w:bookmarkEnd w:id="95"/>
     </w:p>
     <w:p>
       <w:pPr>
@@ -41181,7 +41233,7 @@
         </w:rPr>
         <w:tab/>
       </w:r>
-      <w:bookmarkStart w:id="95" w:name="_Toc352183748"/>
+      <w:bookmarkStart w:id="96" w:name="_Toc352183748"/>
     </w:p>
     <w:p>
       <w:pPr>
@@ -41214,13 +41266,13 @@
         <w:pStyle w:val="Ttulo3"/>
         <w:jc w:val="center"/>
       </w:pPr>
-      <w:bookmarkStart w:id="96" w:name="_Toc353236239"/>
+      <w:bookmarkStart w:id="97" w:name="_Toc353236969"/>
       <w:r>
         <w:lastRenderedPageBreak/>
         <w:t>Componentes arquitectura</w:t>
       </w:r>
-      <w:bookmarkEnd w:id="95"/>
       <w:bookmarkEnd w:id="96"/>
+      <w:bookmarkEnd w:id="97"/>
     </w:p>
     <w:p>
       <w:pPr>
@@ -41240,12 +41292,12 @@
           <w:rFonts w:eastAsia="Times New Roman"/>
         </w:rPr>
       </w:pPr>
-      <w:bookmarkStart w:id="97" w:name="_Toc352761527"/>
+      <w:bookmarkStart w:id="98" w:name="_Toc352761527"/>
       <w:r>
         <w:rPr>
           <w:rFonts w:eastAsia="Times New Roman"/>
           <w:noProof/>
-          <w:lang w:eastAsia="ja-JP"/>
+          <w:lang w:eastAsia="zh-TW"/>
         </w:rPr>
         <w:drawing>
           <wp:inline distT="0" distB="0" distL="0" distR="0">
@@ -41296,7 +41348,7 @@
           </wp:inline>
         </w:drawing>
       </w:r>
-      <w:bookmarkEnd w:id="97"/>
+      <w:bookmarkEnd w:id="98"/>
     </w:p>
     <w:p>
       <w:pPr>
@@ -41362,8 +41414,8 @@
           <w:b/>
         </w:rPr>
       </w:pPr>
-      <w:bookmarkStart w:id="98" w:name="_Toc352183750"/>
-      <w:bookmarkStart w:id="99" w:name="_Toc353236240"/>
+      <w:bookmarkStart w:id="99" w:name="_Toc352183750"/>
+      <w:bookmarkStart w:id="100" w:name="_Toc353236970"/>
       <w:r>
         <w:rPr>
           <w:rFonts w:ascii="Arial" w:eastAsia="Times New Roman" w:hAnsi="Arial" w:cs="Times New Roman"/>
@@ -41375,8 +41427,8 @@
         <w:lastRenderedPageBreak/>
         <w:t>Encajar el Diagrama de Clases (obtenido anteriormente) en la arquitectura obtenida en el apartado anterior</w:t>
       </w:r>
-      <w:bookmarkEnd w:id="98"/>
       <w:bookmarkEnd w:id="99"/>
+      <w:bookmarkEnd w:id="100"/>
     </w:p>
     <w:p>
       <w:pPr>
@@ -41403,8 +41455,8 @@
           <w:szCs w:val="28"/>
         </w:rPr>
       </w:pPr>
-      <w:bookmarkStart w:id="100" w:name="_Toc352183751"/>
-      <w:bookmarkStart w:id="101" w:name="_Toc353236241"/>
+      <w:bookmarkStart w:id="101" w:name="_Toc352183751"/>
+      <w:bookmarkStart w:id="102" w:name="_Toc353236971"/>
       <w:r>
         <w:rPr>
           <w:rFonts w:ascii="Arial" w:eastAsia="Times New Roman" w:hAnsi="Arial" w:cs="Times New Roman"/>
@@ -41415,8 +41467,8 @@
         </w:rPr>
         <w:t>Diagrama de análisis</w:t>
       </w:r>
-      <w:bookmarkEnd w:id="100"/>
       <w:bookmarkEnd w:id="101"/>
+      <w:bookmarkEnd w:id="102"/>
     </w:p>
     <w:p>
       <w:pPr>
@@ -41473,7 +41525,7 @@
           <w:szCs w:val="24"/>
         </w:rPr>
       </w:pPr>
-      <w:bookmarkStart w:id="102" w:name="_Toc352183752"/>
+      <w:bookmarkStart w:id="103" w:name="_Toc352183752"/>
     </w:p>
     <w:p>
       <w:pPr>
@@ -41912,15 +41964,15 @@
           <w:rFonts w:eastAsia="Times New Roman"/>
         </w:rPr>
       </w:pPr>
-      <w:bookmarkStart w:id="103" w:name="_Toc353236242"/>
+      <w:bookmarkStart w:id="104" w:name="_Toc353236972"/>
       <w:r>
         <w:rPr>
           <w:rFonts w:eastAsia="Times New Roman"/>
         </w:rPr>
         <w:t>Diagrama de clases estático.</w:t>
       </w:r>
-      <w:bookmarkEnd w:id="102"/>
       <w:bookmarkEnd w:id="103"/>
+      <w:bookmarkEnd w:id="104"/>
     </w:p>
     <w:p>
       <w:pPr>
@@ -41939,7 +41991,7 @@
         <w:rPr>
           <w:rFonts w:eastAsia="Times New Roman"/>
           <w:noProof/>
-          <w:lang w:eastAsia="ja-JP"/>
+          <w:lang w:eastAsia="zh-TW"/>
         </w:rPr>
         <w:drawing>
           <wp:inline distT="0" distB="0" distL="0" distR="0">
@@ -42094,8 +42146,8 @@
           <w:szCs w:val="28"/>
         </w:rPr>
       </w:pPr>
-      <w:bookmarkStart w:id="104" w:name="_Toc352183754"/>
-      <w:bookmarkStart w:id="105" w:name="_Toc353236243"/>
+      <w:bookmarkStart w:id="105" w:name="_Toc352183754"/>
+      <w:bookmarkStart w:id="106" w:name="_Toc353236973"/>
       <w:r>
         <w:rPr>
           <w:rFonts w:ascii="Arial" w:eastAsia="Times New Roman" w:hAnsi="Arial" w:cs="Times New Roman"/>
@@ -42106,8 +42158,8 @@
         </w:rPr>
         <w:t>Diagramas de Secuencia del Diseño.</w:t>
       </w:r>
-      <w:bookmarkEnd w:id="104"/>
       <w:bookmarkEnd w:id="105"/>
+      <w:bookmarkEnd w:id="106"/>
     </w:p>
     <w:p>
       <w:pPr>
@@ -42129,7 +42181,7 @@
         </w:rPr>
         <w:t>En esta etapa, las clases tienen ya definidas las operaciones. Además en estos diagramas se incluyen mensajes con las consultas a los objetos de  control de la BD y se muestran las entidades creadas. A  continuación se presentan algunos Diagramas de Secuencia de Diseño.</w:t>
       </w:r>
-      <w:bookmarkStart w:id="106" w:name="_Toc352183756"/>
+      <w:bookmarkStart w:id="107" w:name="_Toc352183756"/>
     </w:p>
     <w:p>
       <w:pPr>
@@ -42147,21 +42199,21 @@
           <w:rFonts w:eastAsia="Times New Roman"/>
         </w:rPr>
       </w:pPr>
-      <w:bookmarkStart w:id="107" w:name="_Toc353236244"/>
+      <w:bookmarkStart w:id="108" w:name="_Toc353236974"/>
       <w:r>
         <w:rPr>
           <w:rFonts w:eastAsia="Times New Roman"/>
         </w:rPr>
         <w:t>DSD Dar Alta Alumno.</w:t>
       </w:r>
-      <w:bookmarkEnd w:id="107"/>
+      <w:bookmarkEnd w:id="108"/>
     </w:p>
     <w:p/>
     <w:p>
       <w:r>
         <w:rPr>
           <w:noProof/>
-          <w:lang w:eastAsia="ja-JP"/>
+          <w:lang w:eastAsia="zh-TW"/>
         </w:rPr>
         <w:drawing>
           <wp:inline distT="0" distB="0" distL="0" distR="0">
@@ -42299,13 +42351,13 @@
         <w:pStyle w:val="Ttulo3"/>
         <w:jc w:val="center"/>
       </w:pPr>
-      <w:bookmarkStart w:id="108" w:name="_Toc353236245"/>
+      <w:bookmarkStart w:id="109" w:name="_Toc353236975"/>
       <w:r>
         <w:lastRenderedPageBreak/>
         <w:t>DSD Consultar Alumno</w:t>
       </w:r>
-      <w:bookmarkEnd w:id="106"/>
-      <w:bookmarkEnd w:id="108"/>
+      <w:bookmarkEnd w:id="107"/>
+      <w:bookmarkEnd w:id="109"/>
     </w:p>
     <w:p>
       <w:pPr>
@@ -42325,7 +42377,7 @@
         <w:rPr>
           <w:rFonts w:eastAsia="Times New Roman"/>
           <w:noProof/>
-          <w:lang w:eastAsia="ja-JP"/>
+          <w:lang w:eastAsia="zh-TW"/>
         </w:rPr>
         <w:drawing>
           <wp:inline distT="0" distB="0" distL="0" distR="0">
@@ -42416,7 +42468,7 @@
           <w:rFonts w:eastAsia="Times New Roman"/>
         </w:rPr>
       </w:pPr>
-      <w:bookmarkStart w:id="109" w:name="_Toc352183757"/>
+      <w:bookmarkStart w:id="110" w:name="_Toc352183757"/>
     </w:p>
     <w:p>
       <w:pPr>
@@ -42443,21 +42495,21 @@
           <w:rFonts w:eastAsia="Times New Roman"/>
         </w:rPr>
       </w:pPr>
-      <w:bookmarkStart w:id="110" w:name="_Toc353236246"/>
+      <w:bookmarkStart w:id="111" w:name="_Toc353236976"/>
       <w:r>
         <w:rPr>
           <w:rFonts w:eastAsia="Times New Roman"/>
         </w:rPr>
         <w:t>DSD Modificar Alumno</w:t>
       </w:r>
-      <w:bookmarkEnd w:id="110"/>
+      <w:bookmarkEnd w:id="111"/>
     </w:p>
     <w:p/>
     <w:p>
       <w:r>
         <w:rPr>
           <w:noProof/>
-          <w:lang w:eastAsia="ja-JP"/>
+          <w:lang w:eastAsia="zh-TW"/>
         </w:rPr>
         <w:lastRenderedPageBreak/>
         <w:drawing>
@@ -42508,7 +42560,7 @@
         <w:pStyle w:val="Ttulo3"/>
         <w:jc w:val="center"/>
       </w:pPr>
-      <w:bookmarkStart w:id="111" w:name="_Toc353236247"/>
+      <w:bookmarkStart w:id="112" w:name="_Toc353236977"/>
       <w:r>
         <w:t xml:space="preserve">DSD </w:t>
       </w:r>
@@ -42518,8 +42570,8 @@
       <w:r>
         <w:t>Usuario</w:t>
       </w:r>
-      <w:bookmarkEnd w:id="109"/>
-      <w:bookmarkEnd w:id="111"/>
+      <w:bookmarkEnd w:id="110"/>
+      <w:bookmarkEnd w:id="112"/>
     </w:p>
     <w:p/>
     <w:p>
@@ -42533,7 +42585,7 @@
         <w:rPr>
           <w:rFonts w:eastAsia="Times New Roman"/>
           <w:noProof/>
-          <w:lang w:eastAsia="ja-JP"/>
+          <w:lang w:eastAsia="zh-TW"/>
         </w:rPr>
         <w:drawing>
           <wp:inline distT="0" distB="0" distL="0" distR="0">
@@ -42597,7 +42649,7 @@
         <w:pStyle w:val="Ttulo3"/>
         <w:jc w:val="center"/>
       </w:pPr>
-      <w:bookmarkStart w:id="112" w:name="_Toc353236248"/>
+      <w:bookmarkStart w:id="113" w:name="_Toc353236978"/>
       <w:r>
         <w:lastRenderedPageBreak/>
         <w:t>DSD Con</w:t>
@@ -42605,7 +42657,7 @@
       <w:r>
         <w:t>sultar Usuario</w:t>
       </w:r>
-      <w:bookmarkEnd w:id="112"/>
+      <w:bookmarkEnd w:id="113"/>
     </w:p>
     <w:p>
       <w:pPr>
@@ -42619,7 +42671,7 @@
       <w:r>
         <w:rPr>
           <w:noProof/>
-          <w:lang w:eastAsia="ja-JP"/>
+          <w:lang w:eastAsia="zh-TW"/>
         </w:rPr>
         <w:drawing>
           <wp:inline distT="0" distB="0" distL="0" distR="0">
@@ -42674,11 +42726,11 @@
         <w:pStyle w:val="Ttulo3"/>
         <w:jc w:val="center"/>
       </w:pPr>
-      <w:bookmarkStart w:id="113" w:name="_Toc353236249"/>
+      <w:bookmarkStart w:id="114" w:name="_Toc353236979"/>
       <w:r>
         <w:t>DSD Modificar Usuario</w:t>
       </w:r>
-      <w:bookmarkEnd w:id="113"/>
+      <w:bookmarkEnd w:id="114"/>
     </w:p>
     <w:p/>
     <w:p>
@@ -42688,7 +42740,7 @@
       <w:r>
         <w:rPr>
           <w:noProof/>
-          <w:lang w:eastAsia="ja-JP"/>
+          <w:lang w:eastAsia="zh-TW"/>
         </w:rPr>
         <w:drawing>
           <wp:inline distT="0" distB="0" distL="0" distR="0">
@@ -42738,11 +42790,11 @@
         <w:pStyle w:val="Ttulo3"/>
         <w:jc w:val="center"/>
       </w:pPr>
-      <w:bookmarkStart w:id="114" w:name="_Toc353236250"/>
+      <w:bookmarkStart w:id="115" w:name="_Toc353236980"/>
       <w:r>
         <w:t>DSD Eliminar Usuario</w:t>
       </w:r>
-      <w:bookmarkEnd w:id="114"/>
+      <w:bookmarkEnd w:id="115"/>
     </w:p>
     <w:p/>
     <w:p>
@@ -42752,7 +42804,7 @@
       <w:r>
         <w:rPr>
           <w:noProof/>
-          <w:lang w:eastAsia="ja-JP"/>
+          <w:lang w:eastAsia="zh-TW"/>
         </w:rPr>
         <w:lastRenderedPageBreak/>
         <w:drawing>
@@ -42815,11 +42867,11 @@
         <w:pStyle w:val="Ttulo3"/>
         <w:jc w:val="center"/>
       </w:pPr>
-      <w:bookmarkStart w:id="115" w:name="_Toc353236251"/>
+      <w:bookmarkStart w:id="116" w:name="_Toc353236981"/>
       <w:r>
         <w:t>DSD Eliminar Alumno</w:t>
       </w:r>
-      <w:bookmarkEnd w:id="115"/>
+      <w:bookmarkEnd w:id="116"/>
     </w:p>
     <w:p/>
     <w:p>
@@ -42829,7 +42881,7 @@
       <w:r>
         <w:rPr>
           <w:noProof/>
-          <w:lang w:eastAsia="ja-JP"/>
+          <w:lang w:eastAsia="zh-TW"/>
         </w:rPr>
         <w:drawing>
           <wp:inline distT="0" distB="0" distL="0" distR="0">
@@ -42908,7 +42960,7 @@
           <w:szCs w:val="36"/>
         </w:rPr>
       </w:pPr>
-      <w:bookmarkStart w:id="116" w:name="_Toc353236252"/>
+      <w:bookmarkStart w:id="117" w:name="_Toc353236982"/>
       <w:r>
         <w:rPr>
           <w:b/>
@@ -42918,7 +42970,7 @@
         </w:rPr>
         <w:t>Anexo control de versiones</w:t>
       </w:r>
-      <w:bookmarkEnd w:id="116"/>
+      <w:bookmarkEnd w:id="117"/>
     </w:p>
     <w:p/>
     <w:p>
@@ -43093,7 +43145,7 @@
             <w:rFonts w:asciiTheme="majorHAnsi" w:hAnsiTheme="majorHAnsi" w:cstheme="majorHAnsi"/>
             <w:noProof/>
           </w:rPr>
-          <w:t>29</w:t>
+          <w:t>1</w:t>
         </w:r>
         <w:r>
           <w:rPr>
@@ -51010,7 +51062,7 @@
   <a:extraClrSchemeLst/>
   <a:extLst>
     <a:ext uri="{05A4C25C-085E-4340-85A3-A5531E510DB2}">
-      <thm15:themeFamily xmlns="" xmlns:thm15="http://schemas.microsoft.com/office/thememl/2012/main" name="Office Theme" id="{62F939B6-93AF-4DB8-9C6B-D6C7DFDC589F}" vid="{4A3C46E8-61CC-4603-A589-7422A47A8E4A}"/>
+      <thm15:themeFamily xmlns:thm15="http://schemas.microsoft.com/office/thememl/2012/main" xmlns="" name="Office Theme" id="{62F939B6-93AF-4DB8-9C6B-D6C7DFDC589F}" vid="{4A3C46E8-61CC-4603-A589-7422A47A8E4A}"/>
     </a:ext>
   </a:extLst>
 </a:theme>
@@ -51040,7 +51092,7 @@
 </file>
 
 <file path=customXml/itemProps2.xml><?xml version="1.0" encoding="utf-8"?>
-<ds:datastoreItem xmlns:ds="http://schemas.openxmlformats.org/officeDocument/2006/customXml" ds:itemID="{EAA59504-C55E-40F0-9B16-31E7239ACBF3}">
+<ds:datastoreItem xmlns:ds="http://schemas.openxmlformats.org/officeDocument/2006/customXml" ds:itemID="{0E761495-EA4C-4B11-88D7-C12D3724355E}">
   <ds:schemaRefs>
     <ds:schemaRef ds:uri="http://schemas.openxmlformats.org/officeDocument/2006/bibliography"/>
   </ds:schemaRefs>

</xml_diff>